<commit_message>
mis à jour le projet et la documentation
</commit_message>
<xml_diff>
--- a/Documentation de Projet.docx
+++ b/Documentation de Projet.docx
@@ -1,6 +1,6 @@
 
 <file path=word/document.xml><?xml version="1.0" encoding="utf-8"?>
-<w:document xmlns:wpc="http://schemas.microsoft.com/office/word/2010/wordprocessingCanvas" xmlns:cx="http://schemas.microsoft.com/office/drawing/2014/chartex" xmlns:cx1="http://schemas.microsoft.com/office/drawing/2015/9/8/chartex" xmlns:cx2="http://schemas.microsoft.com/office/drawing/2015/10/21/chartex" xmlns:cx3="http://schemas.microsoft.com/office/drawing/2016/5/9/chartex" xmlns:cx4="http://schemas.microsoft.com/office/drawing/2016/5/10/chartex" xmlns:cx5="http://schemas.microsoft.com/office/drawing/2016/5/11/chartex" xmlns:cx6="http://schemas.microsoft.com/office/drawing/2016/5/12/chartex" xmlns:cx7="http://schemas.microsoft.com/office/drawing/2016/5/13/chartex" xmlns:cx8="http://schemas.microsoft.com/office/drawing/2016/5/14/chartex" xmlns:mc="http://schemas.openxmlformats.org/markup-compatibility/2006" xmlns:aink="http://schemas.microsoft.com/office/drawing/2016/ink" xmlns:am3d="http://schemas.microsoft.com/office/drawing/2017/model3d" xmlns:o="urn:schemas-microsoft-com:office:office" xmlns:oel="http://schemas.microsoft.com/office/2019/extlst" xmlns:r="http://schemas.openxmlformats.org/officeDocument/2006/relationships" xmlns:m="http://schemas.openxmlformats.org/officeDocument/2006/math" xmlns:v="urn:schemas-microsoft-com:vml" xmlns:wp14="http://schemas.microsoft.com/office/word/2010/wordprocessingDrawing" xmlns:wp="http://schemas.openxmlformats.org/drawingml/2006/wordprocessingDrawing" xmlns:w10="urn:schemas-microsoft-com:office:word" xmlns:w="http://schemas.openxmlformats.org/wordprocessingml/2006/main" xmlns:w14="http://schemas.microsoft.com/office/word/2010/wordml" xmlns:w15="http://schemas.microsoft.com/office/word/2012/wordml" xmlns:w16cex="http://schemas.microsoft.com/office/word/2018/wordml/cex" xmlns:w16cid="http://schemas.microsoft.com/office/word/2016/wordml/cid" xmlns:w16="http://schemas.microsoft.com/office/word/2018/wordml" xmlns:w16sdtdh="http://schemas.microsoft.com/office/word/2020/wordml/sdtdatahash" xmlns:w16se="http://schemas.microsoft.com/office/word/2015/wordml/symex" xmlns:wpg="http://schemas.microsoft.com/office/word/2010/wordprocessingGroup" xmlns:wpi="http://schemas.microsoft.com/office/word/2010/wordprocessingInk" xmlns:wne="http://schemas.microsoft.com/office/word/2006/wordml" xmlns:wps="http://schemas.microsoft.com/office/word/2010/wordprocessingShape" mc:Ignorable="w14 w15 w16se w16cid w16 w16cex w16sdtdh wp14">
+<w:document xmlns:wpc="http://schemas.microsoft.com/office/word/2010/wordprocessingCanvas" xmlns:cx="http://schemas.microsoft.com/office/drawing/2014/chartex" xmlns:cx1="http://schemas.microsoft.com/office/drawing/2015/9/8/chartex" xmlns:cx2="http://schemas.microsoft.com/office/drawing/2015/10/21/chartex" xmlns:cx3="http://schemas.microsoft.com/office/drawing/2016/5/9/chartex" xmlns:cx4="http://schemas.microsoft.com/office/drawing/2016/5/10/chartex" xmlns:cx5="http://schemas.microsoft.com/office/drawing/2016/5/11/chartex" xmlns:cx6="http://schemas.microsoft.com/office/drawing/2016/5/12/chartex" xmlns:cx7="http://schemas.microsoft.com/office/drawing/2016/5/13/chartex" xmlns:cx8="http://schemas.microsoft.com/office/drawing/2016/5/14/chartex" xmlns:mc="http://schemas.openxmlformats.org/markup-compatibility/2006" xmlns:aink="http://schemas.microsoft.com/office/drawing/2016/ink" xmlns:am3d="http://schemas.microsoft.com/office/drawing/2017/model3d" xmlns:o="urn:schemas-microsoft-com:office:office" xmlns:r="http://schemas.openxmlformats.org/officeDocument/2006/relationships" xmlns:m="http://schemas.openxmlformats.org/officeDocument/2006/math" xmlns:v="urn:schemas-microsoft-com:vml" xmlns:wp14="http://schemas.microsoft.com/office/word/2010/wordprocessingDrawing" xmlns:wp="http://schemas.openxmlformats.org/drawingml/2006/wordprocessingDrawing" xmlns:w10="urn:schemas-microsoft-com:office:word" xmlns:w="http://schemas.openxmlformats.org/wordprocessingml/2006/main" xmlns:w14="http://schemas.microsoft.com/office/word/2010/wordml" xmlns:w15="http://schemas.microsoft.com/office/word/2012/wordml" xmlns:w16cex="http://schemas.microsoft.com/office/word/2018/wordml/cex" xmlns:w16cid="http://schemas.microsoft.com/office/word/2016/wordml/cid" xmlns:w16="http://schemas.microsoft.com/office/word/2018/wordml" xmlns:w16se="http://schemas.microsoft.com/office/word/2015/wordml/symex" xmlns:wpg="http://schemas.microsoft.com/office/word/2010/wordprocessingGroup" xmlns:wpi="http://schemas.microsoft.com/office/word/2010/wordprocessingInk" xmlns:wne="http://schemas.microsoft.com/office/word/2006/wordml" xmlns:wps="http://schemas.microsoft.com/office/word/2010/wordprocessingShape" mc:Ignorable="w14 w15 w16se w16cid w16 w16cex wp14">
   <w:body>
     <w:p>
       <w:pPr>
@@ -2088,7 +2088,34 @@
                 <w:szCs w:val="24"/>
                 <w:lang w:eastAsia="fr-CH"/>
               </w:rPr>
-              <w:t>Quand je commence la partie de jeu, je veux afficher 3 cœurs de vie. (Voir maquette).</w:t>
+              <w:t xml:space="preserve">Dans le Menu avec la flèche sur </w:t>
+            </w:r>
+            <w:r>
+              <w:rPr>
+                <w:rFonts w:eastAsia="Times New Roman" w:cs="Arial"/>
+                <w:sz w:val="24"/>
+                <w:szCs w:val="24"/>
+                <w:lang w:eastAsia="fr-CH"/>
+              </w:rPr>
+              <w:t>Play</w:t>
+            </w:r>
+            <w:r>
+              <w:rPr>
+                <w:rFonts w:eastAsia="Times New Roman" w:cs="Arial"/>
+                <w:sz w:val="24"/>
+                <w:szCs w:val="24"/>
+                <w:lang w:eastAsia="fr-CH"/>
+              </w:rPr>
+              <w:t>, quand je presse Enter la page de jeu s’affiche</w:t>
+            </w:r>
+            <w:r>
+              <w:rPr>
+                <w:rFonts w:eastAsia="Times New Roman" w:cs="Arial"/>
+                <w:sz w:val="24"/>
+                <w:szCs w:val="24"/>
+                <w:lang w:eastAsia="fr-CH"/>
+              </w:rPr>
+              <w:t xml:space="preserve"> (Voir maquette).</w:t>
             </w:r>
           </w:p>
           <w:p>
@@ -2194,10 +2221,10 @@
                   <v:path o:extrusionok="f" gradientshapeok="t" o:connecttype="rect"/>
                   <o:lock v:ext="edit" aspectratio="t"/>
                 </v:shapetype>
-                <v:shape id="_x0000_i1025" type="#_x0000_t75" style="width:270pt;height:106.8pt" o:ole="">
+                <v:shape id="_x0000_i1025" type="#_x0000_t75" style="width:270pt;height:106.5pt" o:ole="">
                   <v:imagedata r:id="rId13" o:title=""/>
                 </v:shape>
-                <o:OLEObject Type="Embed" ProgID="PBrush" ShapeID="_x0000_i1025" DrawAspect="Content" ObjectID="_1728320811" r:id="rId14"/>
+                <o:OLEObject Type="Embed" ProgID="PBrush" ShapeID="_x0000_i1025" DrawAspect="Content" ObjectID="_1728905862" r:id="rId14"/>
               </w:object>
             </w:r>
             <w:r>
@@ -2621,10 +2648,10 @@
             </w:pPr>
             <w:r>
               <w:object w:dxaOrig="10725" w:dyaOrig="8730" w14:anchorId="0C7735FC">
-                <v:shape id="_x0000_i1026" type="#_x0000_t75" style="width:426.6pt;height:347.4pt" o:ole="">
+                <v:shape id="_x0000_i1026" type="#_x0000_t75" style="width:426.75pt;height:347.25pt" o:ole="">
                   <v:imagedata r:id="rId16" o:title=""/>
                 </v:shape>
-                <o:OLEObject Type="Embed" ProgID="PBrush" ShapeID="_x0000_i1026" DrawAspect="Content" ObjectID="_1728320812" r:id="rId17"/>
+                <o:OLEObject Type="Embed" ProgID="PBrush" ShapeID="_x0000_i1026" DrawAspect="Content" ObjectID="_1728905863" r:id="rId17"/>
               </w:object>
             </w:r>
           </w:p>
@@ -2836,7 +2863,7 @@
               <w:pStyle w:val="Paragraphedeliste"/>
               <w:numPr>
                 <w:ilvl w:val="0"/>
-                <w:numId w:val="31"/>
+                <w:numId w:val="28"/>
               </w:numPr>
               <w:spacing w:after="0" w:line="240" w:lineRule="auto"/>
               <w:textAlignment w:val="baseline"/>
@@ -2854,7 +2881,45 @@
                 <w:szCs w:val="24"/>
                 <w:lang w:eastAsia="fr-CH"/>
               </w:rPr>
-              <w:t>Si je choisis « Difficulté » depuis le menu, l’écran affiche les 2 choix, 1- facile,2- difficile. (Voir maquette).</w:t>
+              <w:t xml:space="preserve">Dans le Menu avec la flèche sur </w:t>
+            </w:r>
+            <w:proofErr w:type="spellStart"/>
+            <w:r>
+              <w:rPr>
+                <w:rFonts w:eastAsia="Times New Roman" w:cs="Arial"/>
+                <w:sz w:val="24"/>
+                <w:szCs w:val="24"/>
+                <w:lang w:eastAsia="fr-CH"/>
+              </w:rPr>
+              <w:t>Difficult</w:t>
+            </w:r>
+            <w:proofErr w:type="spellEnd"/>
+            <w:r>
+              <w:rPr>
+                <w:rFonts w:eastAsia="Times New Roman" w:cs="Arial"/>
+                <w:sz w:val="24"/>
+                <w:szCs w:val="24"/>
+                <w:lang w:eastAsia="fr-CH"/>
+              </w:rPr>
+              <w:t xml:space="preserve">, quand je presse Enter la page de </w:t>
+            </w:r>
+            <w:r>
+              <w:rPr>
+                <w:rFonts w:eastAsia="Times New Roman" w:cs="Arial"/>
+                <w:sz w:val="24"/>
+                <w:szCs w:val="24"/>
+                <w:lang w:eastAsia="fr-CH"/>
+              </w:rPr>
+              <w:t>difficulté</w:t>
+            </w:r>
+            <w:r>
+              <w:rPr>
+                <w:rFonts w:eastAsia="Times New Roman" w:cs="Arial"/>
+                <w:sz w:val="24"/>
+                <w:szCs w:val="24"/>
+                <w:lang w:eastAsia="fr-CH"/>
+              </w:rPr>
+              <w:t xml:space="preserve"> s’affiche (Voir maquette).</w:t>
             </w:r>
           </w:p>
           <w:p>
@@ -2880,104 +2945,191 @@
                 <w:szCs w:val="24"/>
                 <w:lang w:eastAsia="fr-CH"/>
               </w:rPr>
-              <w:t>On peut choisir en tapant sur Enter et on peut bouger la flèche sélection en tapant sur les flèches (haut, down).</w:t>
-            </w:r>
-          </w:p>
-          <w:p>
-            <w:pPr>
-              <w:textAlignment w:val="baseline"/>
-              <w:rPr>
-                <w:rFonts w:cs="Arial"/>
-                <w:szCs w:val="24"/>
-                <w:lang w:eastAsia="fr-CH"/>
-              </w:rPr>
-            </w:pPr>
-          </w:p>
-          <w:p>
-            <w:pPr>
-              <w:textAlignment w:val="baseline"/>
-              <w:rPr>
-                <w:rFonts w:cs="Arial"/>
-                <w:szCs w:val="24"/>
-                <w:lang w:eastAsia="fr-CH"/>
-              </w:rPr>
-            </w:pPr>
-          </w:p>
-          <w:p>
-            <w:pPr>
-              <w:textAlignment w:val="baseline"/>
-              <w:rPr>
-                <w:rFonts w:cs="Arial"/>
-                <w:szCs w:val="24"/>
-                <w:lang w:eastAsia="fr-CH"/>
-              </w:rPr>
-            </w:pPr>
-          </w:p>
-          <w:p>
-            <w:pPr>
-              <w:textAlignment w:val="baseline"/>
-              <w:rPr>
-                <w:rFonts w:cs="Arial"/>
-                <w:szCs w:val="24"/>
-                <w:lang w:eastAsia="fr-CH"/>
-              </w:rPr>
-            </w:pPr>
-            <w:r>
-              <w:object w:dxaOrig="7605" w:dyaOrig="6315" w14:anchorId="545EACB5">
-                <v:shape id="_x0000_i1027" type="#_x0000_t75" style="width:380.4pt;height:315.6pt" o:ole="">
-                  <v:imagedata r:id="rId18" o:title=""/>
-                </v:shape>
-                <o:OLEObject Type="Embed" ProgID="PBrush" ShapeID="_x0000_i1027" DrawAspect="Content" ObjectID="_1728320813" r:id="rId19"/>
-              </w:object>
-            </w:r>
-          </w:p>
-          <w:p>
-            <w:pPr>
-              <w:textAlignment w:val="baseline"/>
-              <w:rPr>
-                <w:rFonts w:cs="Arial"/>
-                <w:szCs w:val="24"/>
-                <w:lang w:eastAsia="fr-CH"/>
-              </w:rPr>
-            </w:pPr>
-          </w:p>
-          <w:p>
-            <w:pPr>
-              <w:textAlignment w:val="baseline"/>
-              <w:rPr>
-                <w:rFonts w:cs="Arial"/>
-                <w:szCs w:val="24"/>
-                <w:lang w:eastAsia="fr-CH"/>
-              </w:rPr>
-            </w:pPr>
-          </w:p>
-          <w:p>
-            <w:pPr>
-              <w:textAlignment w:val="baseline"/>
-              <w:rPr>
-                <w:rFonts w:cs="Arial"/>
-                <w:szCs w:val="24"/>
-                <w:lang w:eastAsia="fr-CH"/>
-              </w:rPr>
-            </w:pPr>
-          </w:p>
-          <w:p>
-            <w:pPr>
-              <w:textAlignment w:val="baseline"/>
-              <w:rPr>
-                <w:rFonts w:cs="Arial"/>
-                <w:szCs w:val="24"/>
-                <w:lang w:eastAsia="fr-CH"/>
-              </w:rPr>
-            </w:pPr>
-            <w:r>
-              <w:rPr>
-                <w:rFonts w:cs="Arial"/>
-                <w:szCs w:val="24"/>
-                <w:lang w:eastAsia="fr-CH"/>
-              </w:rPr>
-              <w:br/>
-            </w:r>
+              <w:t>L</w:t>
+            </w:r>
+            <w:r>
+              <w:rPr>
+                <w:rFonts w:eastAsia="Times New Roman" w:cs="Arial"/>
+                <w:sz w:val="24"/>
+                <w:szCs w:val="24"/>
+                <w:lang w:eastAsia="fr-CH"/>
+              </w:rPr>
+              <w:t>es 2 choix, 1- facile,2- difficile</w:t>
+            </w:r>
+            <w:r>
+              <w:rPr>
+                <w:rFonts w:eastAsia="Times New Roman" w:cs="Arial"/>
+                <w:sz w:val="24"/>
+                <w:szCs w:val="24"/>
+                <w:lang w:eastAsia="fr-CH"/>
+              </w:rPr>
+              <w:t xml:space="preserve"> s’affiche</w:t>
+            </w:r>
+            <w:r>
+              <w:rPr>
+                <w:rFonts w:eastAsia="Times New Roman" w:cs="Arial"/>
+                <w:sz w:val="24"/>
+                <w:szCs w:val="24"/>
+                <w:lang w:eastAsia="fr-CH"/>
+              </w:rPr>
+              <w:t>nt</w:t>
+            </w:r>
+            <w:r>
+              <w:rPr>
+                <w:rFonts w:eastAsia="Times New Roman" w:cs="Arial"/>
+                <w:sz w:val="24"/>
+                <w:szCs w:val="24"/>
+                <w:lang w:eastAsia="fr-CH"/>
+              </w:rPr>
+              <w:t>. (Voir maquette).</w:t>
+            </w:r>
+          </w:p>
+          <w:p>
+            <w:pPr>
+              <w:pStyle w:val="Paragraphedeliste"/>
+              <w:numPr>
+                <w:ilvl w:val="0"/>
+                <w:numId w:val="31"/>
+              </w:numPr>
+              <w:spacing w:after="0" w:line="240" w:lineRule="auto"/>
+              <w:textAlignment w:val="baseline"/>
+              <w:rPr>
+                <w:rFonts w:eastAsia="Times New Roman" w:cs="Arial"/>
+                <w:sz w:val="24"/>
+                <w:szCs w:val="24"/>
+                <w:lang w:eastAsia="fr-CH"/>
+              </w:rPr>
+            </w:pPr>
+            <w:r>
+              <w:rPr>
+                <w:rFonts w:eastAsia="Times New Roman" w:cs="Arial"/>
+                <w:sz w:val="24"/>
+                <w:szCs w:val="24"/>
+                <w:lang w:eastAsia="fr-CH"/>
+              </w:rPr>
+              <w:t xml:space="preserve">On peut choisir en tapant sur Enter et on peut </w:t>
+            </w:r>
+            <w:r>
+              <w:rPr>
+                <w:rFonts w:eastAsia="Times New Roman" w:cs="Arial"/>
+                <w:sz w:val="24"/>
+                <w:szCs w:val="24"/>
+                <w:lang w:eastAsia="fr-CH"/>
+              </w:rPr>
+              <w:t>se déplacer</w:t>
+            </w:r>
+            <w:r>
+              <w:rPr>
+                <w:rFonts w:eastAsia="Times New Roman" w:cs="Arial"/>
+                <w:sz w:val="24"/>
+                <w:szCs w:val="24"/>
+                <w:lang w:eastAsia="fr-CH"/>
+              </w:rPr>
+              <w:t xml:space="preserve"> la flèche sélection en tapant sur les flèches (haut, down).</w:t>
+            </w:r>
+          </w:p>
+          <w:p>
+            <w:pPr>
+              <w:textAlignment w:val="baseline"/>
+              <w:rPr>
+                <w:rFonts w:cs="Arial"/>
+                <w:szCs w:val="24"/>
+                <w:lang w:eastAsia="fr-CH"/>
+              </w:rPr>
+            </w:pPr>
+          </w:p>
+          <w:p>
+            <w:pPr>
+              <w:textAlignment w:val="baseline"/>
+              <w:rPr>
+                <w:rFonts w:cs="Arial"/>
+                <w:szCs w:val="24"/>
+                <w:lang w:eastAsia="fr-CH"/>
+              </w:rPr>
+            </w:pPr>
+            <w:r>
+              <w:rPr>
+                <w:rFonts w:cs="Arial"/>
+                <w:szCs w:val="24"/>
+                <w:lang w:eastAsia="fr-CH"/>
+              </w:rPr>
+              <w:lastRenderedPageBreak/>
+              <w:drawing>
+                <wp:inline distT="0" distB="0" distL="0" distR="0" wp14:anchorId="7D6A7BFC" wp14:editId="562B60A1">
+                  <wp:extent cx="5353050" cy="3219450"/>
+                  <wp:effectExtent l="0" t="0" r="0" b="0"/>
+                  <wp:docPr id="7" name="Image 7"/>
+                  <wp:cNvGraphicFramePr>
+                    <a:graphicFrameLocks xmlns:a="http://schemas.openxmlformats.org/drawingml/2006/main" noChangeAspect="1"/>
+                  </wp:cNvGraphicFramePr>
+                  <a:graphic xmlns:a="http://schemas.openxmlformats.org/drawingml/2006/main">
+                    <a:graphicData uri="http://schemas.openxmlformats.org/drawingml/2006/picture">
+                      <pic:pic xmlns:pic="http://schemas.openxmlformats.org/drawingml/2006/picture">
+                        <pic:nvPicPr>
+                          <pic:cNvPr id="1" name=""/>
+                          <pic:cNvPicPr/>
+                        </pic:nvPicPr>
+                        <pic:blipFill>
+                          <a:blip r:embed="rId18"/>
+                          <a:stretch>
+                            <a:fillRect/>
+                          </a:stretch>
+                        </pic:blipFill>
+                        <pic:spPr>
+                          <a:xfrm>
+                            <a:off x="0" y="0"/>
+                            <a:ext cx="5375000" cy="3232651"/>
+                          </a:xfrm>
+                          <a:prstGeom prst="rect">
+                            <a:avLst/>
+                          </a:prstGeom>
+                        </pic:spPr>
+                      </pic:pic>
+                    </a:graphicData>
+                  </a:graphic>
+                </wp:inline>
+              </w:drawing>
+            </w:r>
+          </w:p>
+          <w:p>
+            <w:pPr>
+              <w:textAlignment w:val="baseline"/>
+              <w:rPr>
+                <w:rFonts w:cs="Arial"/>
+                <w:szCs w:val="24"/>
+                <w:lang w:eastAsia="fr-CH"/>
+              </w:rPr>
+            </w:pPr>
+          </w:p>
+          <w:p>
+            <w:pPr>
+              <w:textAlignment w:val="baseline"/>
+              <w:rPr>
+                <w:rFonts w:cs="Arial"/>
+                <w:szCs w:val="24"/>
+                <w:lang w:eastAsia="fr-CH"/>
+              </w:rPr>
+            </w:pPr>
+          </w:p>
+          <w:p>
+            <w:pPr>
+              <w:textAlignment w:val="baseline"/>
+              <w:rPr>
+                <w:rFonts w:cs="Arial"/>
+                <w:szCs w:val="24"/>
+                <w:lang w:eastAsia="fr-CH"/>
+              </w:rPr>
+            </w:pPr>
+          </w:p>
+          <w:p>
+            <w:pPr>
+              <w:textAlignment w:val="baseline"/>
+              <w:rPr>
+                <w:rFonts w:cs="Arial"/>
+                <w:szCs w:val="24"/>
+                <w:lang w:eastAsia="fr-CH"/>
+              </w:rPr>
+            </w:pPr>
           </w:p>
           <w:p>
             <w:pPr>
@@ -3375,7 +3527,7 @@
                           <pic:cNvPicPr/>
                         </pic:nvPicPr>
                         <pic:blipFill>
-                          <a:blip r:embed="rId20">
+                          <a:blip r:embed="rId19">
                             <a:extLst>
                               <a:ext uri="{28A0092B-C50C-407E-A947-70E740481C1C}">
                                 <a14:useLocalDpi xmlns:a14="http://schemas.microsoft.com/office/drawing/2010/main" val="0"/>
@@ -3549,7 +3701,7 @@
                           <pic:cNvPicPr/>
                         </pic:nvPicPr>
                         <pic:blipFill>
-                          <a:blip r:embed="rId21" cstate="print">
+                          <a:blip r:embed="rId20" cstate="print">
                             <a:extLst>
                               <a:ext uri="{28A0092B-C50C-407E-A947-70E740481C1C}">
                                 <a14:useLocalDpi xmlns:a14="http://schemas.microsoft.com/office/drawing/2010/main" val="0"/>
@@ -4000,7 +4152,7 @@
                           <pic:cNvPicPr/>
                         </pic:nvPicPr>
                         <pic:blipFill>
-                          <a:blip r:embed="rId22"/>
+                          <a:blip r:embed="rId21"/>
                           <a:stretch>
                             <a:fillRect/>
                           </a:stretch>
@@ -4097,6 +4249,7 @@
                 <w:szCs w:val="24"/>
                 <w:lang w:eastAsia="fr-CH"/>
               </w:rPr>
+              <w:lastRenderedPageBreak/>
               <w:t>Alien (Tirer avec le canon)</w:t>
             </w:r>
           </w:p>
@@ -4320,7 +4473,7 @@
                           <pic:cNvPicPr/>
                         </pic:nvPicPr>
                         <pic:blipFill>
-                          <a:blip r:embed="rId23"/>
+                          <a:blip r:embed="rId22"/>
                           <a:stretch>
                             <a:fillRect/>
                           </a:stretch>
@@ -4383,7 +4536,7 @@
                           <pic:cNvPicPr/>
                         </pic:nvPicPr>
                         <pic:blipFill>
-                          <a:blip r:embed="rId24"/>
+                          <a:blip r:embed="rId23"/>
                           <a:stretch>
                             <a:fillRect/>
                           </a:stretch>
@@ -4767,7 +4920,7 @@
                           <pic:cNvPicPr/>
                         </pic:nvPicPr>
                         <pic:blipFill>
-                          <a:blip r:embed="rId25" cstate="print">
+                          <a:blip r:embed="rId24" cstate="print">
                             <a:extLst>
                               <a:ext uri="{28A0092B-C50C-407E-A947-70E740481C1C}">
                                 <a14:useLocalDpi xmlns:a14="http://schemas.microsoft.com/office/drawing/2010/main" val="0"/>
@@ -4848,7 +5001,7 @@
                           <pic:cNvPicPr/>
                         </pic:nvPicPr>
                         <pic:blipFill>
-                          <a:blip r:embed="rId26" cstate="print">
+                          <a:blip r:embed="rId25" cstate="print">
                             <a:extLst>
                               <a:ext uri="{28A0092B-C50C-407E-A947-70E740481C1C}">
                                 <a14:useLocalDpi xmlns:a14="http://schemas.microsoft.com/office/drawing/2010/main" val="0"/>
@@ -4950,7 +5103,7 @@
                           <pic:cNvPicPr/>
                         </pic:nvPicPr>
                         <pic:blipFill>
-                          <a:blip r:embed="rId27" cstate="print">
+                          <a:blip r:embed="rId26" cstate="print">
                             <a:extLst>
                               <a:ext uri="{28A0092B-C50C-407E-A947-70E740481C1C}">
                                 <a14:useLocalDpi xmlns:a14="http://schemas.microsoft.com/office/drawing/2010/main" val="0"/>
@@ -5345,7 +5498,7 @@
                     </pic:cNvPicPr>
                   </pic:nvPicPr>
                   <pic:blipFill>
-                    <a:blip r:embed="rId28" cstate="print">
+                    <a:blip r:embed="rId27" cstate="print">
                       <a:extLst>
                         <a:ext uri="{28A0092B-C50C-407E-A947-70E740481C1C}">
                           <a14:useLocalDpi xmlns:a14="http://schemas.microsoft.com/office/drawing/2010/main" val="0"/>
@@ -5410,7 +5563,7 @@
                     </pic:cNvPicPr>
                   </pic:nvPicPr>
                   <pic:blipFill>
-                    <a:blip r:embed="rId29" cstate="print">
+                    <a:blip r:embed="rId28" cstate="print">
                       <a:extLst>
                         <a:ext uri="{28A0092B-C50C-407E-A947-70E740481C1C}">
                           <a14:useLocalDpi xmlns:a14="http://schemas.microsoft.com/office/drawing/2010/main" val="0"/>
@@ -5472,7 +5625,7 @@
                     </pic:cNvPicPr>
                   </pic:nvPicPr>
                   <pic:blipFill>
-                    <a:blip r:embed="rId30" cstate="print">
+                    <a:blip r:embed="rId29" cstate="print">
                       <a:extLst>
                         <a:ext uri="{28A0092B-C50C-407E-A947-70E740481C1C}">
                           <a14:useLocalDpi xmlns:a14="http://schemas.microsoft.com/office/drawing/2010/main" val="0"/>
@@ -5535,7 +5688,7 @@
                     <pic:cNvPicPr/>
                   </pic:nvPicPr>
                   <pic:blipFill>
-                    <a:blip r:embed="rId31"/>
+                    <a:blip r:embed="rId30"/>
                     <a:stretch>
                       <a:fillRect/>
                     </a:stretch>
@@ -5813,7 +5966,11 @@
           <w:tcPr>
             <w:tcW w:w="3020" w:type="dxa"/>
           </w:tcPr>
-          <w:p/>
+          <w:p>
+            <w:r>
+              <w:t>02.11.2022</w:t>
+            </w:r>
+          </w:p>
         </w:tc>
       </w:tr>
       <w:tr>
@@ -5834,7 +5991,11 @@
           <w:tcPr>
             <w:tcW w:w="3020" w:type="dxa"/>
           </w:tcPr>
-          <w:p/>
+          <w:p>
+            <w:r>
+              <w:t>02.11.2022</w:t>
+            </w:r>
+          </w:p>
         </w:tc>
         <w:tc>
           <w:tcPr>
@@ -6435,8 +6596,8 @@
       </w:r>
     </w:p>
     <w:sectPr>
-      <w:headerReference w:type="default" r:id="rId32"/>
-      <w:footerReference w:type="default" r:id="rId33"/>
+      <w:headerReference w:type="default" r:id="rId31"/>
+      <w:footerReference w:type="default" r:id="rId32"/>
       <w:pgSz w:w="11906" w:h="16838" w:code="9"/>
       <w:pgMar w:top="1418" w:right="1418" w:bottom="1418" w:left="1418" w:header="720" w:footer="720" w:gutter="0"/>
       <w:cols w:space="720"/>
@@ -6447,7 +6608,7 @@
 </file>
 
 <file path=word/endnotes.xml><?xml version="1.0" encoding="utf-8"?>
-<w:endnotes xmlns:wpc="http://schemas.microsoft.com/office/word/2010/wordprocessingCanvas" xmlns:cx="http://schemas.microsoft.com/office/drawing/2014/chartex" xmlns:cx1="http://schemas.microsoft.com/office/drawing/2015/9/8/chartex" xmlns:cx2="http://schemas.microsoft.com/office/drawing/2015/10/21/chartex" xmlns:cx3="http://schemas.microsoft.com/office/drawing/2016/5/9/chartex" xmlns:cx4="http://schemas.microsoft.com/office/drawing/2016/5/10/chartex" xmlns:cx5="http://schemas.microsoft.com/office/drawing/2016/5/11/chartex" xmlns:cx6="http://schemas.microsoft.com/office/drawing/2016/5/12/chartex" xmlns:cx7="http://schemas.microsoft.com/office/drawing/2016/5/13/chartex" xmlns:cx8="http://schemas.microsoft.com/office/drawing/2016/5/14/chartex" xmlns:mc="http://schemas.openxmlformats.org/markup-compatibility/2006" xmlns:aink="http://schemas.microsoft.com/office/drawing/2016/ink" xmlns:am3d="http://schemas.microsoft.com/office/drawing/2017/model3d" xmlns:o="urn:schemas-microsoft-com:office:office" xmlns:oel="http://schemas.microsoft.com/office/2019/extlst" xmlns:r="http://schemas.openxmlformats.org/officeDocument/2006/relationships" xmlns:m="http://schemas.openxmlformats.org/officeDocument/2006/math" xmlns:v="urn:schemas-microsoft-com:vml" xmlns:wp14="http://schemas.microsoft.com/office/word/2010/wordprocessingDrawing" xmlns:wp="http://schemas.openxmlformats.org/drawingml/2006/wordprocessingDrawing" xmlns:w10="urn:schemas-microsoft-com:office:word" xmlns:w="http://schemas.openxmlformats.org/wordprocessingml/2006/main" xmlns:w14="http://schemas.microsoft.com/office/word/2010/wordml" xmlns:w15="http://schemas.microsoft.com/office/word/2012/wordml" xmlns:w16cex="http://schemas.microsoft.com/office/word/2018/wordml/cex" xmlns:w16cid="http://schemas.microsoft.com/office/word/2016/wordml/cid" xmlns:w16="http://schemas.microsoft.com/office/word/2018/wordml" xmlns:w16sdtdh="http://schemas.microsoft.com/office/word/2020/wordml/sdtdatahash" xmlns:w16se="http://schemas.microsoft.com/office/word/2015/wordml/symex" xmlns:wpg="http://schemas.microsoft.com/office/word/2010/wordprocessingGroup" xmlns:wpi="http://schemas.microsoft.com/office/word/2010/wordprocessingInk" xmlns:wne="http://schemas.microsoft.com/office/word/2006/wordml" xmlns:wps="http://schemas.microsoft.com/office/word/2010/wordprocessingShape" mc:Ignorable="w14 w15 w16se w16cid w16 w16cex w16sdtdh wp14">
+<w:endnotes xmlns:wpc="http://schemas.microsoft.com/office/word/2010/wordprocessingCanvas" xmlns:cx="http://schemas.microsoft.com/office/drawing/2014/chartex" xmlns:cx1="http://schemas.microsoft.com/office/drawing/2015/9/8/chartex" xmlns:cx2="http://schemas.microsoft.com/office/drawing/2015/10/21/chartex" xmlns:cx3="http://schemas.microsoft.com/office/drawing/2016/5/9/chartex" xmlns:cx4="http://schemas.microsoft.com/office/drawing/2016/5/10/chartex" xmlns:cx5="http://schemas.microsoft.com/office/drawing/2016/5/11/chartex" xmlns:cx6="http://schemas.microsoft.com/office/drawing/2016/5/12/chartex" xmlns:cx7="http://schemas.microsoft.com/office/drawing/2016/5/13/chartex" xmlns:cx8="http://schemas.microsoft.com/office/drawing/2016/5/14/chartex" xmlns:mc="http://schemas.openxmlformats.org/markup-compatibility/2006" xmlns:aink="http://schemas.microsoft.com/office/drawing/2016/ink" xmlns:am3d="http://schemas.microsoft.com/office/drawing/2017/model3d" xmlns:o="urn:schemas-microsoft-com:office:office" xmlns:r="http://schemas.openxmlformats.org/officeDocument/2006/relationships" xmlns:m="http://schemas.openxmlformats.org/officeDocument/2006/math" xmlns:v="urn:schemas-microsoft-com:vml" xmlns:wp14="http://schemas.microsoft.com/office/word/2010/wordprocessingDrawing" xmlns:wp="http://schemas.openxmlformats.org/drawingml/2006/wordprocessingDrawing" xmlns:w10="urn:schemas-microsoft-com:office:word" xmlns:w="http://schemas.openxmlformats.org/wordprocessingml/2006/main" xmlns:w14="http://schemas.microsoft.com/office/word/2010/wordml" xmlns:w15="http://schemas.microsoft.com/office/word/2012/wordml" xmlns:w16cex="http://schemas.microsoft.com/office/word/2018/wordml/cex" xmlns:w16cid="http://schemas.microsoft.com/office/word/2016/wordml/cid" xmlns:w16="http://schemas.microsoft.com/office/word/2018/wordml" xmlns:w16se="http://schemas.microsoft.com/office/word/2015/wordml/symex" xmlns:wpg="http://schemas.microsoft.com/office/word/2010/wordprocessingGroup" xmlns:wpi="http://schemas.microsoft.com/office/word/2010/wordprocessingInk" xmlns:wne="http://schemas.microsoft.com/office/word/2006/wordml" xmlns:wps="http://schemas.microsoft.com/office/word/2010/wordprocessingShape" mc:Ignorable="w14 w15 w16se w16cid w16 w16cex wp14">
   <w:endnote w:type="separator" w:id="-1">
     <w:p>
       <w:r>
@@ -6466,7 +6627,7 @@
 </file>
 
 <file path=word/footer1.xml><?xml version="1.0" encoding="utf-8"?>
-<w:ftr xmlns:wpc="http://schemas.microsoft.com/office/word/2010/wordprocessingCanvas" xmlns:cx="http://schemas.microsoft.com/office/drawing/2014/chartex" xmlns:cx1="http://schemas.microsoft.com/office/drawing/2015/9/8/chartex" xmlns:cx2="http://schemas.microsoft.com/office/drawing/2015/10/21/chartex" xmlns:cx3="http://schemas.microsoft.com/office/drawing/2016/5/9/chartex" xmlns:cx4="http://schemas.microsoft.com/office/drawing/2016/5/10/chartex" xmlns:cx5="http://schemas.microsoft.com/office/drawing/2016/5/11/chartex" xmlns:cx6="http://schemas.microsoft.com/office/drawing/2016/5/12/chartex" xmlns:cx7="http://schemas.microsoft.com/office/drawing/2016/5/13/chartex" xmlns:cx8="http://schemas.microsoft.com/office/drawing/2016/5/14/chartex" xmlns:mc="http://schemas.openxmlformats.org/markup-compatibility/2006" xmlns:aink="http://schemas.microsoft.com/office/drawing/2016/ink" xmlns:am3d="http://schemas.microsoft.com/office/drawing/2017/model3d" xmlns:o="urn:schemas-microsoft-com:office:office" xmlns:oel="http://schemas.microsoft.com/office/2019/extlst" xmlns:r="http://schemas.openxmlformats.org/officeDocument/2006/relationships" xmlns:m="http://schemas.openxmlformats.org/officeDocument/2006/math" xmlns:v="urn:schemas-microsoft-com:vml" xmlns:wp14="http://schemas.microsoft.com/office/word/2010/wordprocessingDrawing" xmlns:wp="http://schemas.openxmlformats.org/drawingml/2006/wordprocessingDrawing" xmlns:w10="urn:schemas-microsoft-com:office:word" xmlns:w="http://schemas.openxmlformats.org/wordprocessingml/2006/main" xmlns:w14="http://schemas.microsoft.com/office/word/2010/wordml" xmlns:w15="http://schemas.microsoft.com/office/word/2012/wordml" xmlns:w16cex="http://schemas.microsoft.com/office/word/2018/wordml/cex" xmlns:w16cid="http://schemas.microsoft.com/office/word/2016/wordml/cid" xmlns:w16="http://schemas.microsoft.com/office/word/2018/wordml" xmlns:w16sdtdh="http://schemas.microsoft.com/office/word/2020/wordml/sdtdatahash" xmlns:w16se="http://schemas.microsoft.com/office/word/2015/wordml/symex" xmlns:wpg="http://schemas.microsoft.com/office/word/2010/wordprocessingGroup" xmlns:wpi="http://schemas.microsoft.com/office/word/2010/wordprocessingInk" xmlns:wne="http://schemas.microsoft.com/office/word/2006/wordml" xmlns:wps="http://schemas.microsoft.com/office/word/2010/wordprocessingShape" mc:Ignorable="w14 w15 w16se w16cid w16 w16cex w16sdtdh wp14">
+<w:ftr xmlns:wpc="http://schemas.microsoft.com/office/word/2010/wordprocessingCanvas" xmlns:cx="http://schemas.microsoft.com/office/drawing/2014/chartex" xmlns:cx1="http://schemas.microsoft.com/office/drawing/2015/9/8/chartex" xmlns:cx2="http://schemas.microsoft.com/office/drawing/2015/10/21/chartex" xmlns:cx3="http://schemas.microsoft.com/office/drawing/2016/5/9/chartex" xmlns:cx4="http://schemas.microsoft.com/office/drawing/2016/5/10/chartex" xmlns:cx5="http://schemas.microsoft.com/office/drawing/2016/5/11/chartex" xmlns:cx6="http://schemas.microsoft.com/office/drawing/2016/5/12/chartex" xmlns:cx7="http://schemas.microsoft.com/office/drawing/2016/5/13/chartex" xmlns:cx8="http://schemas.microsoft.com/office/drawing/2016/5/14/chartex" xmlns:mc="http://schemas.openxmlformats.org/markup-compatibility/2006" xmlns:aink="http://schemas.microsoft.com/office/drawing/2016/ink" xmlns:am3d="http://schemas.microsoft.com/office/drawing/2017/model3d" xmlns:o="urn:schemas-microsoft-com:office:office" xmlns:r="http://schemas.openxmlformats.org/officeDocument/2006/relationships" xmlns:m="http://schemas.openxmlformats.org/officeDocument/2006/math" xmlns:v="urn:schemas-microsoft-com:vml" xmlns:wp14="http://schemas.microsoft.com/office/word/2010/wordprocessingDrawing" xmlns:wp="http://schemas.openxmlformats.org/drawingml/2006/wordprocessingDrawing" xmlns:w10="urn:schemas-microsoft-com:office:word" xmlns:w="http://schemas.openxmlformats.org/wordprocessingml/2006/main" xmlns:w14="http://schemas.microsoft.com/office/word/2010/wordml" xmlns:w15="http://schemas.microsoft.com/office/word/2012/wordml" xmlns:w16cex="http://schemas.microsoft.com/office/word/2018/wordml/cex" xmlns:w16cid="http://schemas.microsoft.com/office/word/2016/wordml/cid" xmlns:w16="http://schemas.microsoft.com/office/word/2018/wordml" xmlns:w16se="http://schemas.microsoft.com/office/word/2015/wordml/symex" xmlns:wpg="http://schemas.microsoft.com/office/word/2010/wordprocessingGroup" xmlns:wpi="http://schemas.microsoft.com/office/word/2010/wordprocessingInk" xmlns:wne="http://schemas.microsoft.com/office/word/2006/wordml" xmlns:wps="http://schemas.microsoft.com/office/word/2010/wordprocessingShape" mc:Ignorable="w14 w15 w16se w16cid w16 w16cex wp14">
   <w:p>
     <w:pPr>
       <w:pStyle w:val="Pieddepage"/>
@@ -6533,7 +6694,7 @@
 </file>
 
 <file path=word/footnotes.xml><?xml version="1.0" encoding="utf-8"?>
-<w:footnotes xmlns:wpc="http://schemas.microsoft.com/office/word/2010/wordprocessingCanvas" xmlns:cx="http://schemas.microsoft.com/office/drawing/2014/chartex" xmlns:cx1="http://schemas.microsoft.com/office/drawing/2015/9/8/chartex" xmlns:cx2="http://schemas.microsoft.com/office/drawing/2015/10/21/chartex" xmlns:cx3="http://schemas.microsoft.com/office/drawing/2016/5/9/chartex" xmlns:cx4="http://schemas.microsoft.com/office/drawing/2016/5/10/chartex" xmlns:cx5="http://schemas.microsoft.com/office/drawing/2016/5/11/chartex" xmlns:cx6="http://schemas.microsoft.com/office/drawing/2016/5/12/chartex" xmlns:cx7="http://schemas.microsoft.com/office/drawing/2016/5/13/chartex" xmlns:cx8="http://schemas.microsoft.com/office/drawing/2016/5/14/chartex" xmlns:mc="http://schemas.openxmlformats.org/markup-compatibility/2006" xmlns:aink="http://schemas.microsoft.com/office/drawing/2016/ink" xmlns:am3d="http://schemas.microsoft.com/office/drawing/2017/model3d" xmlns:o="urn:schemas-microsoft-com:office:office" xmlns:oel="http://schemas.microsoft.com/office/2019/extlst" xmlns:r="http://schemas.openxmlformats.org/officeDocument/2006/relationships" xmlns:m="http://schemas.openxmlformats.org/officeDocument/2006/math" xmlns:v="urn:schemas-microsoft-com:vml" xmlns:wp14="http://schemas.microsoft.com/office/word/2010/wordprocessingDrawing" xmlns:wp="http://schemas.openxmlformats.org/drawingml/2006/wordprocessingDrawing" xmlns:w10="urn:schemas-microsoft-com:office:word" xmlns:w="http://schemas.openxmlformats.org/wordprocessingml/2006/main" xmlns:w14="http://schemas.microsoft.com/office/word/2010/wordml" xmlns:w15="http://schemas.microsoft.com/office/word/2012/wordml" xmlns:w16cex="http://schemas.microsoft.com/office/word/2018/wordml/cex" xmlns:w16cid="http://schemas.microsoft.com/office/word/2016/wordml/cid" xmlns:w16="http://schemas.microsoft.com/office/word/2018/wordml" xmlns:w16sdtdh="http://schemas.microsoft.com/office/word/2020/wordml/sdtdatahash" xmlns:w16se="http://schemas.microsoft.com/office/word/2015/wordml/symex" xmlns:wpg="http://schemas.microsoft.com/office/word/2010/wordprocessingGroup" xmlns:wpi="http://schemas.microsoft.com/office/word/2010/wordprocessingInk" xmlns:wne="http://schemas.microsoft.com/office/word/2006/wordml" xmlns:wps="http://schemas.microsoft.com/office/word/2010/wordprocessingShape" mc:Ignorable="w14 w15 w16se w16cid w16 w16cex w16sdtdh wp14">
+<w:footnotes xmlns:wpc="http://schemas.microsoft.com/office/word/2010/wordprocessingCanvas" xmlns:cx="http://schemas.microsoft.com/office/drawing/2014/chartex" xmlns:cx1="http://schemas.microsoft.com/office/drawing/2015/9/8/chartex" xmlns:cx2="http://schemas.microsoft.com/office/drawing/2015/10/21/chartex" xmlns:cx3="http://schemas.microsoft.com/office/drawing/2016/5/9/chartex" xmlns:cx4="http://schemas.microsoft.com/office/drawing/2016/5/10/chartex" xmlns:cx5="http://schemas.microsoft.com/office/drawing/2016/5/11/chartex" xmlns:cx6="http://schemas.microsoft.com/office/drawing/2016/5/12/chartex" xmlns:cx7="http://schemas.microsoft.com/office/drawing/2016/5/13/chartex" xmlns:cx8="http://schemas.microsoft.com/office/drawing/2016/5/14/chartex" xmlns:mc="http://schemas.openxmlformats.org/markup-compatibility/2006" xmlns:aink="http://schemas.microsoft.com/office/drawing/2016/ink" xmlns:am3d="http://schemas.microsoft.com/office/drawing/2017/model3d" xmlns:o="urn:schemas-microsoft-com:office:office" xmlns:r="http://schemas.openxmlformats.org/officeDocument/2006/relationships" xmlns:m="http://schemas.openxmlformats.org/officeDocument/2006/math" xmlns:v="urn:schemas-microsoft-com:vml" xmlns:wp14="http://schemas.microsoft.com/office/word/2010/wordprocessingDrawing" xmlns:wp="http://schemas.openxmlformats.org/drawingml/2006/wordprocessingDrawing" xmlns:w10="urn:schemas-microsoft-com:office:word" xmlns:w="http://schemas.openxmlformats.org/wordprocessingml/2006/main" xmlns:w14="http://schemas.microsoft.com/office/word/2010/wordml" xmlns:w15="http://schemas.microsoft.com/office/word/2012/wordml" xmlns:w16cex="http://schemas.microsoft.com/office/word/2018/wordml/cex" xmlns:w16cid="http://schemas.microsoft.com/office/word/2016/wordml/cid" xmlns:w16="http://schemas.microsoft.com/office/word/2018/wordml" xmlns:w16se="http://schemas.microsoft.com/office/word/2015/wordml/symex" xmlns:wpg="http://schemas.microsoft.com/office/word/2010/wordprocessingGroup" xmlns:wpi="http://schemas.microsoft.com/office/word/2010/wordprocessingInk" xmlns:wne="http://schemas.microsoft.com/office/word/2006/wordml" xmlns:wps="http://schemas.microsoft.com/office/word/2010/wordprocessingShape" mc:Ignorable="w14 w15 w16se w16cid w16 w16cex wp14">
   <w:footnote w:type="separator" w:id="-1">
     <w:p>
       <w:r>
@@ -6552,7 +6713,7 @@
 </file>
 
 <file path=word/header1.xml><?xml version="1.0" encoding="utf-8"?>
-<w:hdr xmlns:wpc="http://schemas.microsoft.com/office/word/2010/wordprocessingCanvas" xmlns:cx="http://schemas.microsoft.com/office/drawing/2014/chartex" xmlns:cx1="http://schemas.microsoft.com/office/drawing/2015/9/8/chartex" xmlns:cx2="http://schemas.microsoft.com/office/drawing/2015/10/21/chartex" xmlns:cx3="http://schemas.microsoft.com/office/drawing/2016/5/9/chartex" xmlns:cx4="http://schemas.microsoft.com/office/drawing/2016/5/10/chartex" xmlns:cx5="http://schemas.microsoft.com/office/drawing/2016/5/11/chartex" xmlns:cx6="http://schemas.microsoft.com/office/drawing/2016/5/12/chartex" xmlns:cx7="http://schemas.microsoft.com/office/drawing/2016/5/13/chartex" xmlns:cx8="http://schemas.microsoft.com/office/drawing/2016/5/14/chartex" xmlns:mc="http://schemas.openxmlformats.org/markup-compatibility/2006" xmlns:aink="http://schemas.microsoft.com/office/drawing/2016/ink" xmlns:am3d="http://schemas.microsoft.com/office/drawing/2017/model3d" xmlns:o="urn:schemas-microsoft-com:office:office" xmlns:oel="http://schemas.microsoft.com/office/2019/extlst" xmlns:r="http://schemas.openxmlformats.org/officeDocument/2006/relationships" xmlns:m="http://schemas.openxmlformats.org/officeDocument/2006/math" xmlns:v="urn:schemas-microsoft-com:vml" xmlns:wp14="http://schemas.microsoft.com/office/word/2010/wordprocessingDrawing" xmlns:wp="http://schemas.openxmlformats.org/drawingml/2006/wordprocessingDrawing" xmlns:w10="urn:schemas-microsoft-com:office:word" xmlns:w="http://schemas.openxmlformats.org/wordprocessingml/2006/main" xmlns:w14="http://schemas.microsoft.com/office/word/2010/wordml" xmlns:w15="http://schemas.microsoft.com/office/word/2012/wordml" xmlns:w16cex="http://schemas.microsoft.com/office/word/2018/wordml/cex" xmlns:w16cid="http://schemas.microsoft.com/office/word/2016/wordml/cid" xmlns:w16="http://schemas.microsoft.com/office/word/2018/wordml" xmlns:w16sdtdh="http://schemas.microsoft.com/office/word/2020/wordml/sdtdatahash" xmlns:w16se="http://schemas.microsoft.com/office/word/2015/wordml/symex" xmlns:wpg="http://schemas.microsoft.com/office/word/2010/wordprocessingGroup" xmlns:wpi="http://schemas.microsoft.com/office/word/2010/wordprocessingInk" xmlns:wne="http://schemas.microsoft.com/office/word/2006/wordml" xmlns:wps="http://schemas.microsoft.com/office/word/2010/wordprocessingShape" mc:Ignorable="w14 w15 w16se w16cid w16 w16cex w16sdtdh wp14">
+<w:hdr xmlns:wpc="http://schemas.microsoft.com/office/word/2010/wordprocessingCanvas" xmlns:cx="http://schemas.microsoft.com/office/drawing/2014/chartex" xmlns:cx1="http://schemas.microsoft.com/office/drawing/2015/9/8/chartex" xmlns:cx2="http://schemas.microsoft.com/office/drawing/2015/10/21/chartex" xmlns:cx3="http://schemas.microsoft.com/office/drawing/2016/5/9/chartex" xmlns:cx4="http://schemas.microsoft.com/office/drawing/2016/5/10/chartex" xmlns:cx5="http://schemas.microsoft.com/office/drawing/2016/5/11/chartex" xmlns:cx6="http://schemas.microsoft.com/office/drawing/2016/5/12/chartex" xmlns:cx7="http://schemas.microsoft.com/office/drawing/2016/5/13/chartex" xmlns:cx8="http://schemas.microsoft.com/office/drawing/2016/5/14/chartex" xmlns:mc="http://schemas.openxmlformats.org/markup-compatibility/2006" xmlns:aink="http://schemas.microsoft.com/office/drawing/2016/ink" xmlns:am3d="http://schemas.microsoft.com/office/drawing/2017/model3d" xmlns:o="urn:schemas-microsoft-com:office:office" xmlns:r="http://schemas.openxmlformats.org/officeDocument/2006/relationships" xmlns:m="http://schemas.openxmlformats.org/officeDocument/2006/math" xmlns:v="urn:schemas-microsoft-com:vml" xmlns:wp14="http://schemas.microsoft.com/office/word/2010/wordprocessingDrawing" xmlns:wp="http://schemas.openxmlformats.org/drawingml/2006/wordprocessingDrawing" xmlns:w10="urn:schemas-microsoft-com:office:word" xmlns:w="http://schemas.openxmlformats.org/wordprocessingml/2006/main" xmlns:w14="http://schemas.microsoft.com/office/word/2010/wordml" xmlns:w15="http://schemas.microsoft.com/office/word/2012/wordml" xmlns:w16cex="http://schemas.microsoft.com/office/word/2018/wordml/cex" xmlns:w16cid="http://schemas.microsoft.com/office/word/2016/wordml/cid" xmlns:w16="http://schemas.microsoft.com/office/word/2018/wordml" xmlns:w16se="http://schemas.microsoft.com/office/word/2015/wordml/symex" xmlns:wpg="http://schemas.microsoft.com/office/word/2010/wordprocessingGroup" xmlns:wpi="http://schemas.microsoft.com/office/word/2010/wordprocessingInk" xmlns:wne="http://schemas.microsoft.com/office/word/2006/wordml" xmlns:wps="http://schemas.microsoft.com/office/word/2010/wordprocessingShape" mc:Ignorable="w14 w15 w16se w16cid w16 w16cex wp14">
   <w:p>
     <w:pPr>
       <w:pStyle w:val="En-tte"/>
@@ -6614,7 +6775,7 @@
 </file>
 
 <file path=word/numbering.xml><?xml version="1.0" encoding="utf-8"?>
-<w:numbering xmlns:wpc="http://schemas.microsoft.com/office/word/2010/wordprocessingCanvas" xmlns:cx="http://schemas.microsoft.com/office/drawing/2014/chartex" xmlns:cx1="http://schemas.microsoft.com/office/drawing/2015/9/8/chartex" xmlns:cx2="http://schemas.microsoft.com/office/drawing/2015/10/21/chartex" xmlns:cx3="http://schemas.microsoft.com/office/drawing/2016/5/9/chartex" xmlns:cx4="http://schemas.microsoft.com/office/drawing/2016/5/10/chartex" xmlns:cx5="http://schemas.microsoft.com/office/drawing/2016/5/11/chartex" xmlns:cx6="http://schemas.microsoft.com/office/drawing/2016/5/12/chartex" xmlns:cx7="http://schemas.microsoft.com/office/drawing/2016/5/13/chartex" xmlns:cx8="http://schemas.microsoft.com/office/drawing/2016/5/14/chartex" xmlns:mc="http://schemas.openxmlformats.org/markup-compatibility/2006" xmlns:aink="http://schemas.microsoft.com/office/drawing/2016/ink" xmlns:am3d="http://schemas.microsoft.com/office/drawing/2017/model3d" xmlns:o="urn:schemas-microsoft-com:office:office" xmlns:oel="http://schemas.microsoft.com/office/2019/extlst" xmlns:r="http://schemas.openxmlformats.org/officeDocument/2006/relationships" xmlns:m="http://schemas.openxmlformats.org/officeDocument/2006/math" xmlns:v="urn:schemas-microsoft-com:vml" xmlns:wp14="http://schemas.microsoft.com/office/word/2010/wordprocessingDrawing" xmlns:wp="http://schemas.openxmlformats.org/drawingml/2006/wordprocessingDrawing" xmlns:w10="urn:schemas-microsoft-com:office:word" xmlns:w="http://schemas.openxmlformats.org/wordprocessingml/2006/main" xmlns:w14="http://schemas.microsoft.com/office/word/2010/wordml" xmlns:w15="http://schemas.microsoft.com/office/word/2012/wordml" xmlns:w16cex="http://schemas.microsoft.com/office/word/2018/wordml/cex" xmlns:w16cid="http://schemas.microsoft.com/office/word/2016/wordml/cid" xmlns:w16="http://schemas.microsoft.com/office/word/2018/wordml" xmlns:w16sdtdh="http://schemas.microsoft.com/office/word/2020/wordml/sdtdatahash" xmlns:w16se="http://schemas.microsoft.com/office/word/2015/wordml/symex" xmlns:wpg="http://schemas.microsoft.com/office/word/2010/wordprocessingGroup" xmlns:wpi="http://schemas.microsoft.com/office/word/2010/wordprocessingInk" xmlns:wne="http://schemas.microsoft.com/office/word/2006/wordml" xmlns:wps="http://schemas.microsoft.com/office/word/2010/wordprocessingShape" mc:Ignorable="w14 w15 w16se w16cid w16 w16cex w16sdtdh wp14">
+<w:numbering xmlns:wpc="http://schemas.microsoft.com/office/word/2010/wordprocessingCanvas" xmlns:cx="http://schemas.microsoft.com/office/drawing/2014/chartex" xmlns:cx1="http://schemas.microsoft.com/office/drawing/2015/9/8/chartex" xmlns:cx2="http://schemas.microsoft.com/office/drawing/2015/10/21/chartex" xmlns:cx3="http://schemas.microsoft.com/office/drawing/2016/5/9/chartex" xmlns:cx4="http://schemas.microsoft.com/office/drawing/2016/5/10/chartex" xmlns:cx5="http://schemas.microsoft.com/office/drawing/2016/5/11/chartex" xmlns:cx6="http://schemas.microsoft.com/office/drawing/2016/5/12/chartex" xmlns:cx7="http://schemas.microsoft.com/office/drawing/2016/5/13/chartex" xmlns:cx8="http://schemas.microsoft.com/office/drawing/2016/5/14/chartex" xmlns:mc="http://schemas.openxmlformats.org/markup-compatibility/2006" xmlns:aink="http://schemas.microsoft.com/office/drawing/2016/ink" xmlns:am3d="http://schemas.microsoft.com/office/drawing/2017/model3d" xmlns:o="urn:schemas-microsoft-com:office:office" xmlns:r="http://schemas.openxmlformats.org/officeDocument/2006/relationships" xmlns:m="http://schemas.openxmlformats.org/officeDocument/2006/math" xmlns:v="urn:schemas-microsoft-com:vml" xmlns:wp14="http://schemas.microsoft.com/office/word/2010/wordprocessingDrawing" xmlns:wp="http://schemas.openxmlformats.org/drawingml/2006/wordprocessingDrawing" xmlns:w10="urn:schemas-microsoft-com:office:word" xmlns:w="http://schemas.openxmlformats.org/wordprocessingml/2006/main" xmlns:w14="http://schemas.microsoft.com/office/word/2010/wordml" xmlns:w15="http://schemas.microsoft.com/office/word/2012/wordml" xmlns:w16cex="http://schemas.microsoft.com/office/word/2018/wordml/cex" xmlns:w16cid="http://schemas.microsoft.com/office/word/2016/wordml/cid" xmlns:w16="http://schemas.microsoft.com/office/word/2018/wordml" xmlns:w16se="http://schemas.microsoft.com/office/word/2015/wordml/symex" xmlns:wpg="http://schemas.microsoft.com/office/word/2010/wordprocessingGroup" xmlns:wpi="http://schemas.microsoft.com/office/word/2010/wordprocessingInk" xmlns:wne="http://schemas.microsoft.com/office/word/2006/wordml" xmlns:wps="http://schemas.microsoft.com/office/word/2010/wordprocessingShape" mc:Ignorable="w14 w15 w16se w16cid w16 w16cex wp14">
   <w:abstractNum w:abstractNumId="0" w15:restartNumberingAfterBreak="0">
     <w:nsid w:val="02134418"/>
     <w:multiLevelType w:val="hybridMultilevel"/>
@@ -9312,100 +9473,100 @@
       </w:rPr>
     </w:lvl>
   </w:abstractNum>
-  <w:num w:numId="1" w16cid:durableId="1957592444">
+  <w:num w:numId="1">
     <w:abstractNumId w:val="20"/>
   </w:num>
-  <w:num w:numId="2" w16cid:durableId="5907821">
+  <w:num w:numId="2">
     <w:abstractNumId w:val="2"/>
   </w:num>
-  <w:num w:numId="3" w16cid:durableId="593169504">
+  <w:num w:numId="3">
     <w:abstractNumId w:val="4"/>
   </w:num>
-  <w:num w:numId="4" w16cid:durableId="1537237553">
+  <w:num w:numId="4">
     <w:abstractNumId w:val="18"/>
   </w:num>
-  <w:num w:numId="5" w16cid:durableId="184446988">
+  <w:num w:numId="5">
     <w:abstractNumId w:val="11"/>
   </w:num>
-  <w:num w:numId="6" w16cid:durableId="399330811">
+  <w:num w:numId="6">
     <w:abstractNumId w:val="6"/>
   </w:num>
-  <w:num w:numId="7" w16cid:durableId="761727471">
+  <w:num w:numId="7">
     <w:abstractNumId w:val="12"/>
   </w:num>
-  <w:num w:numId="8" w16cid:durableId="1367830370">
+  <w:num w:numId="8">
     <w:abstractNumId w:val="21"/>
   </w:num>
-  <w:num w:numId="9" w16cid:durableId="1231620196">
+  <w:num w:numId="9">
     <w:abstractNumId w:val="3"/>
   </w:num>
-  <w:num w:numId="10" w16cid:durableId="1394934906">
+  <w:num w:numId="10">
     <w:abstractNumId w:val="8"/>
   </w:num>
-  <w:num w:numId="11" w16cid:durableId="1617904615">
+  <w:num w:numId="11">
     <w:abstractNumId w:val="10"/>
   </w:num>
-  <w:num w:numId="12" w16cid:durableId="740063534">
+  <w:num w:numId="12">
     <w:abstractNumId w:val="9"/>
   </w:num>
-  <w:num w:numId="13" w16cid:durableId="502475595">
+  <w:num w:numId="13">
     <w:abstractNumId w:val="17"/>
   </w:num>
-  <w:num w:numId="14" w16cid:durableId="2089963289">
+  <w:num w:numId="14">
     <w:abstractNumId w:val="15"/>
   </w:num>
-  <w:num w:numId="15" w16cid:durableId="733431965">
+  <w:num w:numId="15">
     <w:abstractNumId w:val="2"/>
   </w:num>
-  <w:num w:numId="16" w16cid:durableId="866217204">
+  <w:num w:numId="16">
     <w:abstractNumId w:val="20"/>
   </w:num>
-  <w:num w:numId="17" w16cid:durableId="2046785529">
+  <w:num w:numId="17">
     <w:abstractNumId w:val="20"/>
   </w:num>
-  <w:num w:numId="18" w16cid:durableId="1989043874">
+  <w:num w:numId="18">
     <w:abstractNumId w:val="20"/>
   </w:num>
-  <w:num w:numId="19" w16cid:durableId="1486554463">
+  <w:num w:numId="19">
     <w:abstractNumId w:val="20"/>
   </w:num>
-  <w:num w:numId="20" w16cid:durableId="1258707678">
+  <w:num w:numId="20">
     <w:abstractNumId w:val="5"/>
   </w:num>
-  <w:num w:numId="21" w16cid:durableId="534005695">
+  <w:num w:numId="21">
     <w:abstractNumId w:val="20"/>
   </w:num>
-  <w:num w:numId="22" w16cid:durableId="68382623">
+  <w:num w:numId="22">
     <w:abstractNumId w:val="20"/>
   </w:num>
-  <w:num w:numId="23" w16cid:durableId="1131166538">
+  <w:num w:numId="23">
     <w:abstractNumId w:val="2"/>
   </w:num>
-  <w:num w:numId="24" w16cid:durableId="1643775967">
+  <w:num w:numId="24">
     <w:abstractNumId w:val="2"/>
   </w:num>
-  <w:num w:numId="25" w16cid:durableId="1145466555">
+  <w:num w:numId="25">
     <w:abstractNumId w:val="2"/>
   </w:num>
-  <w:num w:numId="26" w16cid:durableId="1475638728">
+  <w:num w:numId="26">
     <w:abstractNumId w:val="19"/>
   </w:num>
-  <w:num w:numId="27" w16cid:durableId="1239746523">
+  <w:num w:numId="27">
     <w:abstractNumId w:val="7"/>
   </w:num>
-  <w:num w:numId="28" w16cid:durableId="925453511">
+  <w:num w:numId="28">
     <w:abstractNumId w:val="1"/>
   </w:num>
-  <w:num w:numId="29" w16cid:durableId="2000961780">
+  <w:num w:numId="29">
     <w:abstractNumId w:val="13"/>
   </w:num>
-  <w:num w:numId="30" w16cid:durableId="1526626740">
+  <w:num w:numId="30">
     <w:abstractNumId w:val="14"/>
   </w:num>
-  <w:num w:numId="31" w16cid:durableId="1849635325">
+  <w:num w:numId="31">
     <w:abstractNumId w:val="16"/>
   </w:num>
-  <w:num w:numId="32" w16cid:durableId="270093498">
+  <w:num w:numId="32">
     <w:abstractNumId w:val="0"/>
   </w:num>
   <w:numIdMacAtCleanup w:val="13"/>
@@ -9413,7 +9574,7 @@
 </file>
 
 <file path=word/styles.xml><?xml version="1.0" encoding="utf-8"?>
-<w:styles xmlns:mc="http://schemas.openxmlformats.org/markup-compatibility/2006" xmlns:r="http://schemas.openxmlformats.org/officeDocument/2006/relationships" xmlns:w="http://schemas.openxmlformats.org/wordprocessingml/2006/main" xmlns:w14="http://schemas.microsoft.com/office/word/2010/wordml" xmlns:w15="http://schemas.microsoft.com/office/word/2012/wordml" xmlns:w16cex="http://schemas.microsoft.com/office/word/2018/wordml/cex" xmlns:w16cid="http://schemas.microsoft.com/office/word/2016/wordml/cid" xmlns:w16="http://schemas.microsoft.com/office/word/2018/wordml" xmlns:w16sdtdh="http://schemas.microsoft.com/office/word/2020/wordml/sdtdatahash" xmlns:w16se="http://schemas.microsoft.com/office/word/2015/wordml/symex" mc:Ignorable="w14 w15 w16se w16cid w16 w16cex w16sdtdh">
+<w:styles xmlns:mc="http://schemas.openxmlformats.org/markup-compatibility/2006" xmlns:r="http://schemas.openxmlformats.org/officeDocument/2006/relationships" xmlns:w="http://schemas.openxmlformats.org/wordprocessingml/2006/main" xmlns:w14="http://schemas.microsoft.com/office/word/2010/wordml" xmlns:w15="http://schemas.microsoft.com/office/word/2012/wordml" xmlns:w16cex="http://schemas.microsoft.com/office/word/2018/wordml/cex" xmlns:w16cid="http://schemas.microsoft.com/office/word/2016/wordml/cid" xmlns:w16="http://schemas.microsoft.com/office/word/2018/wordml" xmlns:w16se="http://schemas.microsoft.com/office/word/2015/wordml/symex" mc:Ignorable="w14 w15 w16se w16cid w16 w16cex">
   <w:docDefaults>
     <w:rPrDefault>
       <w:rPr>
@@ -10638,6 +10799,26 @@
 </file>
 
 <file path=customXml/item1.xml><?xml version="1.0" encoding="utf-8"?>
+<?mso-contentType ?>
+<FormTemplates xmlns="http://schemas.microsoft.com/sharepoint/v3/contenttype/forms">
+  <Display>DocumentLibraryForm</Display>
+  <Edit>DocumentLibraryForm</Edit>
+  <New>DocumentLibraryForm</New>
+</FormTemplates>
+</file>
+
+<file path=customXml/item2.xml><?xml version="1.0" encoding="utf-8"?>
+<p:properties xmlns:p="http://schemas.microsoft.com/office/2006/metadata/properties" xmlns:xsi="http://www.w3.org/2001/XMLSchema-instance" xmlns:pc="http://schemas.microsoft.com/office/infopath/2007/PartnerControls">
+  <documentManagement>
+    <TaxCatchAll xmlns="dfa80de1-e9bb-4cf2-893d-d06220b3971a" xsi:nil="true"/>
+    <lcf76f155ced4ddcb4097134ff3c332f xmlns="98d92101-24da-4498-9971-a24673344bd8">
+      <Terms xmlns="http://schemas.microsoft.com/office/infopath/2007/PartnerControls"/>
+    </lcf76f155ced4ddcb4097134ff3c332f>
+  </documentManagement>
+</p:properties>
+</file>
+
+<file path=customXml/item3.xml><?xml version="1.0" encoding="utf-8"?>
 <ct:contentTypeSchema xmlns:ct="http://schemas.microsoft.com/office/2006/metadata/contentType" xmlns:ma="http://schemas.microsoft.com/office/2006/metadata/properties/metaAttributes" ct:_="" ma:_="" ma:contentTypeName="Document" ma:contentTypeID="0x010100E529CC47EA4E614CBF50FAFAB9B8F32B" ma:contentTypeVersion="8" ma:contentTypeDescription="Crée un document." ma:contentTypeScope="" ma:versionID="f813ab756c42af8af494d6605e22e37b">
   <xsd:schema xmlns:xsd="http://www.w3.org/2001/XMLSchema" xmlns:xs="http://www.w3.org/2001/XMLSchema" xmlns:p="http://schemas.microsoft.com/office/2006/metadata/properties" xmlns:ns2="98d92101-24da-4498-9971-a24673344bd8" xmlns:ns3="dfa80de1-e9bb-4cf2-893d-d06220b3971a" targetNamespace="http://schemas.microsoft.com/office/2006/metadata/properties" ma:root="true" ma:fieldsID="808c042e6474ee35eb4b0b0b71aaa865" ns2:_="" ns3:_="">
     <xsd:import namespace="98d92101-24da-4498-9971-a24673344bd8"/>
@@ -10814,31 +10995,30 @@
 </ct:contentTypeSchema>
 </file>
 
-<file path=customXml/item2.xml><?xml version="1.0" encoding="utf-8"?>
-<p:properties xmlns:p="http://schemas.microsoft.com/office/2006/metadata/properties" xmlns:xsi="http://www.w3.org/2001/XMLSchema-instance" xmlns:pc="http://schemas.microsoft.com/office/infopath/2007/PartnerControls">
-  <documentManagement>
-    <TaxCatchAll xmlns="dfa80de1-e9bb-4cf2-893d-d06220b3971a" xsi:nil="true"/>
-    <lcf76f155ced4ddcb4097134ff3c332f xmlns="98d92101-24da-4498-9971-a24673344bd8">
-      <Terms xmlns="http://schemas.microsoft.com/office/infopath/2007/PartnerControls"/>
-    </lcf76f155ced4ddcb4097134ff3c332f>
-  </documentManagement>
-</p:properties>
-</file>
-
-<file path=customXml/item3.xml><?xml version="1.0" encoding="utf-8"?>
-<?mso-contentType ?>
-<FormTemplates xmlns="http://schemas.microsoft.com/sharepoint/v3/contenttype/forms">
-  <Display>DocumentLibraryForm</Display>
-  <Edit>DocumentLibraryForm</Edit>
-  <New>DocumentLibraryForm</New>
-</FormTemplates>
-</file>
-
 <file path=customXml/item4.xml><?xml version="1.0" encoding="utf-8"?>
 <b:Sources xmlns:b="http://schemas.openxmlformats.org/officeDocument/2006/bibliography" xmlns="http://schemas.openxmlformats.org/officeDocument/2006/bibliography" SelectedStyle="\APASixthEditionOfficeOnline.xsl" StyleName="APA" Version="6"/>
 </file>
 
 <file path=customXml/itemProps1.xml><?xml version="1.0" encoding="utf-8"?>
+<ds:datastoreItem xmlns:ds="http://schemas.openxmlformats.org/officeDocument/2006/customXml" ds:itemID="{E5D04750-DEB0-4A48-8874-419D87A58A58}">
+  <ds:schemaRefs>
+    <ds:schemaRef ds:uri="http://schemas.microsoft.com/sharepoint/v3/contenttype/forms"/>
+  </ds:schemaRefs>
+</ds:datastoreItem>
+</file>
+
+<file path=customXml/itemProps2.xml><?xml version="1.0" encoding="utf-8"?>
+<ds:datastoreItem xmlns:ds="http://schemas.openxmlformats.org/officeDocument/2006/customXml" ds:itemID="{C67345A5-5E60-44B5-BB2F-AEFC3A6BDAB4}">
+  <ds:schemaRefs>
+    <ds:schemaRef ds:uri="http://schemas.microsoft.com/office/2006/metadata/properties"/>
+    <ds:schemaRef ds:uri="http://schemas.microsoft.com/office/infopath/2007/PartnerControls"/>
+    <ds:schemaRef ds:uri="dfa80de1-e9bb-4cf2-893d-d06220b3971a"/>
+    <ds:schemaRef ds:uri="98d92101-24da-4498-9971-a24673344bd8"/>
+  </ds:schemaRefs>
+</ds:datastoreItem>
+</file>
+
+<file path=customXml/itemProps3.xml><?xml version="1.0" encoding="utf-8"?>
 <ds:datastoreItem xmlns:ds="http://schemas.openxmlformats.org/officeDocument/2006/customXml" ds:itemID="{77E804A3-4F67-4514-9953-17884201287B}">
   <ds:schemaRefs>
     <ds:schemaRef ds:uri="http://schemas.microsoft.com/office/2006/metadata/contentType"/>
@@ -10857,25 +11037,6 @@
 </ds:datastoreItem>
 </file>
 
-<file path=customXml/itemProps2.xml><?xml version="1.0" encoding="utf-8"?>
-<ds:datastoreItem xmlns:ds="http://schemas.openxmlformats.org/officeDocument/2006/customXml" ds:itemID="{C67345A5-5E60-44B5-BB2F-AEFC3A6BDAB4}">
-  <ds:schemaRefs>
-    <ds:schemaRef ds:uri="http://schemas.microsoft.com/office/2006/metadata/properties"/>
-    <ds:schemaRef ds:uri="http://schemas.microsoft.com/office/infopath/2007/PartnerControls"/>
-    <ds:schemaRef ds:uri="dfa80de1-e9bb-4cf2-893d-d06220b3971a"/>
-    <ds:schemaRef ds:uri="98d92101-24da-4498-9971-a24673344bd8"/>
-  </ds:schemaRefs>
-</ds:datastoreItem>
-</file>
-
-<file path=customXml/itemProps3.xml><?xml version="1.0" encoding="utf-8"?>
-<ds:datastoreItem xmlns:ds="http://schemas.openxmlformats.org/officeDocument/2006/customXml" ds:itemID="{E5D04750-DEB0-4A48-8874-419D87A58A58}">
-  <ds:schemaRefs>
-    <ds:schemaRef ds:uri="http://schemas.microsoft.com/sharepoint/v3/contenttype/forms"/>
-  </ds:schemaRefs>
-</ds:datastoreItem>
-</file>
-
 <file path=customXml/itemProps4.xml><?xml version="1.0" encoding="utf-8"?>
 <ds:datastoreItem xmlns:ds="http://schemas.openxmlformats.org/officeDocument/2006/customXml" ds:itemID="{89A21B73-7703-4EE1-9457-BD63C8EF35CA}">
   <ds:schemaRefs>

</xml_diff>

<commit_message>
faire la page Difficulté
</commit_message>
<xml_diff>
--- a/Documentation de Projet.docx
+++ b/Documentation de Projet.docx
@@ -1187,7 +1187,7 @@
       </w:tblPr>
       <w:tblGrid>
         <w:gridCol w:w="1550"/>
-        <w:gridCol w:w="8587"/>
+        <w:gridCol w:w="9085"/>
       </w:tblGrid>
       <w:tr>
         <w:trPr>
@@ -1674,7 +1674,6 @@
                 <w:szCs w:val="22"/>
                 <w:lang w:val="fr-FR"/>
               </w:rPr>
-              <w:lastRenderedPageBreak/>
               <w:t>Dans le menu avec la flèche sélection tout en haut, quand je tape sur la flèche de Haut, elle ne bouge pas</w:t>
             </w:r>
             <w:r>
@@ -2115,7 +2114,7 @@
                 <w:szCs w:val="24"/>
                 <w:lang w:eastAsia="fr-CH"/>
               </w:rPr>
-              <w:t xml:space="preserve"> (Voir maquette).</w:t>
+              <w:t>.</w:t>
             </w:r>
           </w:p>
           <w:p>
@@ -2224,7 +2223,7 @@
                 <v:shape id="_x0000_i1025" type="#_x0000_t75" style="width:270pt;height:106.5pt" o:ole="">
                   <v:imagedata r:id="rId13" o:title=""/>
                 </v:shape>
-                <o:OLEObject Type="Embed" ProgID="PBrush" ShapeID="_x0000_i1025" DrawAspect="Content" ObjectID="_1728905862" r:id="rId14"/>
+                <o:OLEObject Type="Embed" ProgID="PBrush" ShapeID="_x0000_i1025" DrawAspect="Content" ObjectID="_1729512206" r:id="rId14"/>
               </w:object>
             </w:r>
             <w:r>
@@ -2651,7 +2650,7 @@
                 <v:shape id="_x0000_i1026" type="#_x0000_t75" style="width:426.75pt;height:347.25pt" o:ole="">
                   <v:imagedata r:id="rId16" o:title=""/>
                 </v:shape>
-                <o:OLEObject Type="Embed" ProgID="PBrush" ShapeID="_x0000_i1026" DrawAspect="Content" ObjectID="_1728905863" r:id="rId17"/>
+                <o:OLEObject Type="Embed" ProgID="PBrush" ShapeID="_x0000_i1026" DrawAspect="Content" ObjectID="_1729512207" r:id="rId17"/>
               </w:object>
             </w:r>
           </w:p>
@@ -2883,7 +2882,6 @@
               </w:rPr>
               <w:t xml:space="preserve">Dans le Menu avec la flèche sur </w:t>
             </w:r>
-            <w:proofErr w:type="spellStart"/>
             <w:r>
               <w:rPr>
                 <w:rFonts w:eastAsia="Times New Roman" w:cs="Arial"/>
@@ -2893,7 +2891,6 @@
               </w:rPr>
               <w:t>Difficult</w:t>
             </w:r>
-            <w:proofErr w:type="spellEnd"/>
             <w:r>
               <w:rPr>
                 <w:rFonts w:eastAsia="Times New Roman" w:cs="Arial"/>
@@ -2920,6 +2917,41 @@
                 <w:lang w:eastAsia="fr-CH"/>
               </w:rPr>
               <w:t xml:space="preserve"> s’affiche (Voir maquette).</w:t>
+            </w:r>
+          </w:p>
+          <w:p>
+            <w:pPr>
+              <w:pStyle w:val="Paragraphedeliste"/>
+              <w:numPr>
+                <w:ilvl w:val="0"/>
+                <w:numId w:val="28"/>
+              </w:numPr>
+              <w:spacing w:after="0" w:line="240" w:lineRule="auto"/>
+              <w:textAlignment w:val="baseline"/>
+              <w:rPr>
+                <w:rFonts w:eastAsia="Times New Roman" w:cs="Arial"/>
+                <w:sz w:val="24"/>
+                <w:szCs w:val="24"/>
+                <w:lang w:eastAsia="fr-CH"/>
+              </w:rPr>
+            </w:pPr>
+            <w:r>
+              <w:rPr>
+                <w:rFonts w:eastAsia="Times New Roman" w:cs="Arial"/>
+                <w:sz w:val="24"/>
+                <w:szCs w:val="24"/>
+                <w:lang w:eastAsia="fr-CH"/>
+              </w:rPr>
+              <w:t>Dans l</w:t>
+            </w:r>
+            <w:r>
+              <w:rPr>
+                <w:rFonts w:eastAsia="Times New Roman" w:cs="Arial"/>
+                <w:sz w:val="24"/>
+                <w:szCs w:val="24"/>
+                <w:lang w:eastAsia="fr-CH"/>
+              </w:rPr>
+              <w:t>a page de Difficulté, quand je presse le touche (up,down) le cursur se déplace comme le MenuPrincipale.</w:t>
             </w:r>
           </w:p>
           <w:p>
@@ -2945,7 +2977,7 @@
                 <w:szCs w:val="24"/>
                 <w:lang w:eastAsia="fr-CH"/>
               </w:rPr>
-              <w:t>L</w:t>
+              <w:t>Dans la page de Difficulté, quand je presse</w:t>
             </w:r>
             <w:r>
               <w:rPr>
@@ -2954,34 +2986,7 @@
                 <w:szCs w:val="24"/>
                 <w:lang w:eastAsia="fr-CH"/>
               </w:rPr>
-              <w:t>es 2 choix, 1- facile,2- difficile</w:t>
-            </w:r>
-            <w:r>
-              <w:rPr>
-                <w:rFonts w:eastAsia="Times New Roman" w:cs="Arial"/>
-                <w:sz w:val="24"/>
-                <w:szCs w:val="24"/>
-                <w:lang w:eastAsia="fr-CH"/>
-              </w:rPr>
-              <w:t xml:space="preserve"> s’affiche</w:t>
-            </w:r>
-            <w:r>
-              <w:rPr>
-                <w:rFonts w:eastAsia="Times New Roman" w:cs="Arial"/>
-                <w:sz w:val="24"/>
-                <w:szCs w:val="24"/>
-                <w:lang w:eastAsia="fr-CH"/>
-              </w:rPr>
-              <w:t>nt</w:t>
-            </w:r>
-            <w:r>
-              <w:rPr>
-                <w:rFonts w:eastAsia="Times New Roman" w:cs="Arial"/>
-                <w:sz w:val="24"/>
-                <w:szCs w:val="24"/>
-                <w:lang w:eastAsia="fr-CH"/>
-              </w:rPr>
-              <w:t>. (Voir maquette).</w:t>
+              <w:t xml:space="preserve"> Enter, la coleur de l’option choisi change</w:t>
             </w:r>
           </w:p>
           <w:p>
@@ -3007,7 +3012,7 @@
                 <w:szCs w:val="24"/>
                 <w:lang w:eastAsia="fr-CH"/>
               </w:rPr>
-              <w:t xml:space="preserve">On peut choisir en tapant sur Enter et on peut </w:t>
+              <w:t>Dans la page de Difficulté, quand je presse Enter</w:t>
             </w:r>
             <w:r>
               <w:rPr>
@@ -3016,16 +3021,7 @@
                 <w:szCs w:val="24"/>
                 <w:lang w:eastAsia="fr-CH"/>
               </w:rPr>
-              <w:t>se déplacer</w:t>
-            </w:r>
-            <w:r>
-              <w:rPr>
-                <w:rFonts w:eastAsia="Times New Roman" w:cs="Arial"/>
-                <w:sz w:val="24"/>
-                <w:szCs w:val="24"/>
-                <w:lang w:eastAsia="fr-CH"/>
-              </w:rPr>
-              <w:t xml:space="preserve"> la flèche sélection en tapant sur les flèches (haut, down).</w:t>
+              <w:t xml:space="preserve"> sur l’option « back » , on revient sur le MenuPrincipale</w:t>
             </w:r>
           </w:p>
           <w:p>
@@ -3049,16 +3045,13 @@
             </w:pPr>
             <w:r>
               <w:rPr>
-                <w:rFonts w:cs="Arial"/>
-                <w:szCs w:val="24"/>
-                <w:lang w:eastAsia="fr-CH"/>
-              </w:rPr>
-              <w:lastRenderedPageBreak/>
+                <w:noProof/>
+              </w:rPr>
               <w:drawing>
-                <wp:inline distT="0" distB="0" distL="0" distR="0" wp14:anchorId="7D6A7BFC" wp14:editId="562B60A1">
-                  <wp:extent cx="5353050" cy="3219450"/>
-                  <wp:effectExtent l="0" t="0" r="0" b="0"/>
-                  <wp:docPr id="7" name="Image 7"/>
+                <wp:inline distT="0" distB="0" distL="0" distR="0" wp14:anchorId="1F9B6B6E" wp14:editId="54AEA98C">
+                  <wp:extent cx="5759450" cy="4319905"/>
+                  <wp:effectExtent l="0" t="0" r="0" b="4445"/>
+                  <wp:docPr id="18" name="Image 18"/>
                   <wp:cNvGraphicFramePr>
                     <a:graphicFrameLocks xmlns:a="http://schemas.openxmlformats.org/drawingml/2006/main" noChangeAspect="1"/>
                   </wp:cNvGraphicFramePr>
@@ -3066,23 +3059,36 @@
                     <a:graphicData uri="http://schemas.openxmlformats.org/drawingml/2006/picture">
                       <pic:pic xmlns:pic="http://schemas.openxmlformats.org/drawingml/2006/picture">
                         <pic:nvPicPr>
-                          <pic:cNvPr id="1" name=""/>
-                          <pic:cNvPicPr/>
+                          <pic:cNvPr id="0" name="Picture 9"/>
+                          <pic:cNvPicPr>
+                            <a:picLocks noChangeAspect="1" noChangeArrowheads="1"/>
+                          </pic:cNvPicPr>
                         </pic:nvPicPr>
                         <pic:blipFill>
-                          <a:blip r:embed="rId18"/>
+                          <a:blip r:embed="rId18">
+                            <a:extLst>
+                              <a:ext uri="{28A0092B-C50C-407E-A947-70E740481C1C}">
+                                <a14:useLocalDpi xmlns:a14="http://schemas.microsoft.com/office/drawing/2010/main" val="0"/>
+                              </a:ext>
+                            </a:extLst>
+                          </a:blip>
+                          <a:srcRect/>
                           <a:stretch>
                             <a:fillRect/>
                           </a:stretch>
                         </pic:blipFill>
-                        <pic:spPr>
+                        <pic:spPr bwMode="auto">
                           <a:xfrm>
                             <a:off x="0" y="0"/>
-                            <a:ext cx="5375000" cy="3232651"/>
+                            <a:ext cx="5759450" cy="4319905"/>
                           </a:xfrm>
                           <a:prstGeom prst="rect">
                             <a:avLst/>
                           </a:prstGeom>
+                          <a:noFill/>
+                          <a:ln>
+                            <a:noFill/>
+                          </a:ln>
                         </pic:spPr>
                       </pic:pic>
                     </a:graphicData>
@@ -5147,7 +5153,6 @@
       </w:pPr>
       <w:bookmarkStart w:id="3" w:name="_Toc114999697"/>
       <w:r>
-        <w:lastRenderedPageBreak/>
         <w:t>Planification</w:t>
       </w:r>
       <w:r>
@@ -5465,6 +5470,7 @@
       </w:pPr>
       <w:bookmarkStart w:id="4" w:name="_Toc114999698"/>
       <w:r>
+        <w:lastRenderedPageBreak/>
         <w:t>Analyse Technique</w:t>
       </w:r>
       <w:bookmarkEnd w:id="4"/>
@@ -6067,13 +6073,21 @@
           <w:tcPr>
             <w:tcW w:w="3020" w:type="dxa"/>
           </w:tcPr>
-          <w:p/>
+          <w:p>
+            <w:r>
+              <w:t>09.11.2022</w:t>
+            </w:r>
+          </w:p>
         </w:tc>
         <w:tc>
           <w:tcPr>
             <w:tcW w:w="3020" w:type="dxa"/>
           </w:tcPr>
-          <w:p/>
+          <w:p>
+            <w:r>
+              <w:t>09.11.2022</w:t>
+            </w:r>
+          </w:p>
         </w:tc>
       </w:tr>
       <w:tr>
@@ -6307,21 +6321,7 @@
         <w:rPr>
           <w:i/>
         </w:rPr>
-        <w:t xml:space="preserve">S'il reste encore des </w:t>
-      </w:r>
-      <w:proofErr w:type="gramStart"/>
-      <w:r>
-        <w:rPr>
-          <w:i/>
-        </w:rPr>
-        <w:t>erreurs:</w:t>
-      </w:r>
-      <w:proofErr w:type="gramEnd"/>
-      <w:r>
-        <w:rPr>
-          <w:i/>
-        </w:rPr>
-        <w:t xml:space="preserve"> </w:t>
+        <w:t xml:space="preserve">S'il reste encore des erreurs: </w:t>
       </w:r>
     </w:p>
     <w:p>
@@ -6491,18 +6491,8 @@
           <w:i/>
           <w:sz w:val="24"/>
         </w:rPr>
-        <w:t xml:space="preserve">Développez en tous cas les points </w:t>
+        <w:t>Développez en tous cas les points suivants:</w:t>
       </w:r>
-      <w:proofErr w:type="gramStart"/>
-      <w:r>
-        <w:rPr>
-          <w:rFonts w:ascii="Arial" w:hAnsi="Arial" w:cs="Arial"/>
-          <w:i/>
-          <w:sz w:val="24"/>
-        </w:rPr>
-        <w:t>suivants:</w:t>
-      </w:r>
-      <w:proofErr w:type="gramEnd"/>
     </w:p>
     <w:p>
       <w:pPr>
@@ -10799,26 +10789,6 @@
 </file>
 
 <file path=customXml/item1.xml><?xml version="1.0" encoding="utf-8"?>
-<?mso-contentType ?>
-<FormTemplates xmlns="http://schemas.microsoft.com/sharepoint/v3/contenttype/forms">
-  <Display>DocumentLibraryForm</Display>
-  <Edit>DocumentLibraryForm</Edit>
-  <New>DocumentLibraryForm</New>
-</FormTemplates>
-</file>
-
-<file path=customXml/item2.xml><?xml version="1.0" encoding="utf-8"?>
-<p:properties xmlns:p="http://schemas.microsoft.com/office/2006/metadata/properties" xmlns:xsi="http://www.w3.org/2001/XMLSchema-instance" xmlns:pc="http://schemas.microsoft.com/office/infopath/2007/PartnerControls">
-  <documentManagement>
-    <TaxCatchAll xmlns="dfa80de1-e9bb-4cf2-893d-d06220b3971a" xsi:nil="true"/>
-    <lcf76f155ced4ddcb4097134ff3c332f xmlns="98d92101-24da-4498-9971-a24673344bd8">
-      <Terms xmlns="http://schemas.microsoft.com/office/infopath/2007/PartnerControls"/>
-    </lcf76f155ced4ddcb4097134ff3c332f>
-  </documentManagement>
-</p:properties>
-</file>
-
-<file path=customXml/item3.xml><?xml version="1.0" encoding="utf-8"?>
 <ct:contentTypeSchema xmlns:ct="http://schemas.microsoft.com/office/2006/metadata/contentType" xmlns:ma="http://schemas.microsoft.com/office/2006/metadata/properties/metaAttributes" ct:_="" ma:_="" ma:contentTypeName="Document" ma:contentTypeID="0x010100E529CC47EA4E614CBF50FAFAB9B8F32B" ma:contentTypeVersion="8" ma:contentTypeDescription="Crée un document." ma:contentTypeScope="" ma:versionID="f813ab756c42af8af494d6605e22e37b">
   <xsd:schema xmlns:xsd="http://www.w3.org/2001/XMLSchema" xmlns:xs="http://www.w3.org/2001/XMLSchema" xmlns:p="http://schemas.microsoft.com/office/2006/metadata/properties" xmlns:ns2="98d92101-24da-4498-9971-a24673344bd8" xmlns:ns3="dfa80de1-e9bb-4cf2-893d-d06220b3971a" targetNamespace="http://schemas.microsoft.com/office/2006/metadata/properties" ma:root="true" ma:fieldsID="808c042e6474ee35eb4b0b0b71aaa865" ns2:_="" ns3:_="">
     <xsd:import namespace="98d92101-24da-4498-9971-a24673344bd8"/>
@@ -10995,30 +10965,31 @@
 </ct:contentTypeSchema>
 </file>
 
+<file path=customXml/item2.xml><?xml version="1.0" encoding="utf-8"?>
+<p:properties xmlns:p="http://schemas.microsoft.com/office/2006/metadata/properties" xmlns:xsi="http://www.w3.org/2001/XMLSchema-instance" xmlns:pc="http://schemas.microsoft.com/office/infopath/2007/PartnerControls">
+  <documentManagement>
+    <TaxCatchAll xmlns="dfa80de1-e9bb-4cf2-893d-d06220b3971a" xsi:nil="true"/>
+    <lcf76f155ced4ddcb4097134ff3c332f xmlns="98d92101-24da-4498-9971-a24673344bd8">
+      <Terms xmlns="http://schemas.microsoft.com/office/infopath/2007/PartnerControls"/>
+    </lcf76f155ced4ddcb4097134ff3c332f>
+  </documentManagement>
+</p:properties>
+</file>
+
+<file path=customXml/item3.xml><?xml version="1.0" encoding="utf-8"?>
+<?mso-contentType ?>
+<FormTemplates xmlns="http://schemas.microsoft.com/sharepoint/v3/contenttype/forms">
+  <Display>DocumentLibraryForm</Display>
+  <Edit>DocumentLibraryForm</Edit>
+  <New>DocumentLibraryForm</New>
+</FormTemplates>
+</file>
+
 <file path=customXml/item4.xml><?xml version="1.0" encoding="utf-8"?>
 <b:Sources xmlns:b="http://schemas.openxmlformats.org/officeDocument/2006/bibliography" xmlns="http://schemas.openxmlformats.org/officeDocument/2006/bibliography" SelectedStyle="\APASixthEditionOfficeOnline.xsl" StyleName="APA" Version="6"/>
 </file>
 
 <file path=customXml/itemProps1.xml><?xml version="1.0" encoding="utf-8"?>
-<ds:datastoreItem xmlns:ds="http://schemas.openxmlformats.org/officeDocument/2006/customXml" ds:itemID="{E5D04750-DEB0-4A48-8874-419D87A58A58}">
-  <ds:schemaRefs>
-    <ds:schemaRef ds:uri="http://schemas.microsoft.com/sharepoint/v3/contenttype/forms"/>
-  </ds:schemaRefs>
-</ds:datastoreItem>
-</file>
-
-<file path=customXml/itemProps2.xml><?xml version="1.0" encoding="utf-8"?>
-<ds:datastoreItem xmlns:ds="http://schemas.openxmlformats.org/officeDocument/2006/customXml" ds:itemID="{C67345A5-5E60-44B5-BB2F-AEFC3A6BDAB4}">
-  <ds:schemaRefs>
-    <ds:schemaRef ds:uri="http://schemas.microsoft.com/office/2006/metadata/properties"/>
-    <ds:schemaRef ds:uri="http://schemas.microsoft.com/office/infopath/2007/PartnerControls"/>
-    <ds:schemaRef ds:uri="dfa80de1-e9bb-4cf2-893d-d06220b3971a"/>
-    <ds:schemaRef ds:uri="98d92101-24da-4498-9971-a24673344bd8"/>
-  </ds:schemaRefs>
-</ds:datastoreItem>
-</file>
-
-<file path=customXml/itemProps3.xml><?xml version="1.0" encoding="utf-8"?>
 <ds:datastoreItem xmlns:ds="http://schemas.openxmlformats.org/officeDocument/2006/customXml" ds:itemID="{77E804A3-4F67-4514-9953-17884201287B}">
   <ds:schemaRefs>
     <ds:schemaRef ds:uri="http://schemas.microsoft.com/office/2006/metadata/contentType"/>
@@ -11037,6 +11008,25 @@
 </ds:datastoreItem>
 </file>
 
+<file path=customXml/itemProps2.xml><?xml version="1.0" encoding="utf-8"?>
+<ds:datastoreItem xmlns:ds="http://schemas.openxmlformats.org/officeDocument/2006/customXml" ds:itemID="{C67345A5-5E60-44B5-BB2F-AEFC3A6BDAB4}">
+  <ds:schemaRefs>
+    <ds:schemaRef ds:uri="http://schemas.microsoft.com/office/2006/metadata/properties"/>
+    <ds:schemaRef ds:uri="http://schemas.microsoft.com/office/infopath/2007/PartnerControls"/>
+    <ds:schemaRef ds:uri="dfa80de1-e9bb-4cf2-893d-d06220b3971a"/>
+    <ds:schemaRef ds:uri="98d92101-24da-4498-9971-a24673344bd8"/>
+  </ds:schemaRefs>
+</ds:datastoreItem>
+</file>
+
+<file path=customXml/itemProps3.xml><?xml version="1.0" encoding="utf-8"?>
+<ds:datastoreItem xmlns:ds="http://schemas.openxmlformats.org/officeDocument/2006/customXml" ds:itemID="{E5D04750-DEB0-4A48-8874-419D87A58A58}">
+  <ds:schemaRefs>
+    <ds:schemaRef ds:uri="http://schemas.microsoft.com/sharepoint/v3/contenttype/forms"/>
+  </ds:schemaRefs>
+</ds:datastoreItem>
+</file>
+
 <file path=customXml/itemProps4.xml><?xml version="1.0" encoding="utf-8"?>
 <ds:datastoreItem xmlns:ds="http://schemas.openxmlformats.org/officeDocument/2006/customXml" ds:itemID="{89A21B73-7703-4EE1-9457-BD63C8EF35CA}">
   <ds:schemaRefs>

</xml_diff>

<commit_message>
documentation de 11 jan
</commit_message>
<xml_diff>
--- a/Documentation de Projet.docx
+++ b/Documentation de Projet.docx
@@ -1,6 +1,6 @@
 
 <file path=word/document.xml><?xml version="1.0" encoding="utf-8"?>
-<w:document xmlns:wpc="http://schemas.microsoft.com/office/word/2010/wordprocessingCanvas" xmlns:cx="http://schemas.microsoft.com/office/drawing/2014/chartex" xmlns:cx1="http://schemas.microsoft.com/office/drawing/2015/9/8/chartex" xmlns:cx2="http://schemas.microsoft.com/office/drawing/2015/10/21/chartex" xmlns:cx3="http://schemas.microsoft.com/office/drawing/2016/5/9/chartex" xmlns:cx4="http://schemas.microsoft.com/office/drawing/2016/5/10/chartex" xmlns:cx5="http://schemas.microsoft.com/office/drawing/2016/5/11/chartex" xmlns:cx6="http://schemas.microsoft.com/office/drawing/2016/5/12/chartex" xmlns:cx7="http://schemas.microsoft.com/office/drawing/2016/5/13/chartex" xmlns:cx8="http://schemas.microsoft.com/office/drawing/2016/5/14/chartex" xmlns:mc="http://schemas.openxmlformats.org/markup-compatibility/2006" xmlns:aink="http://schemas.microsoft.com/office/drawing/2016/ink" xmlns:am3d="http://schemas.microsoft.com/office/drawing/2017/model3d" xmlns:o="urn:schemas-microsoft-com:office:office" xmlns:oel="http://schemas.microsoft.com/office/2019/extlst" xmlns:r="http://schemas.openxmlformats.org/officeDocument/2006/relationships" xmlns:m="http://schemas.openxmlformats.org/officeDocument/2006/math" xmlns:v="urn:schemas-microsoft-com:vml" xmlns:wp14="http://schemas.microsoft.com/office/word/2010/wordprocessingDrawing" xmlns:wp="http://schemas.openxmlformats.org/drawingml/2006/wordprocessingDrawing" xmlns:w10="urn:schemas-microsoft-com:office:word" xmlns:w="http://schemas.openxmlformats.org/wordprocessingml/2006/main" xmlns:w14="http://schemas.microsoft.com/office/word/2010/wordml" xmlns:w15="http://schemas.microsoft.com/office/word/2012/wordml" xmlns:w16cex="http://schemas.microsoft.com/office/word/2018/wordml/cex" xmlns:w16cid="http://schemas.microsoft.com/office/word/2016/wordml/cid" xmlns:w16="http://schemas.microsoft.com/office/word/2018/wordml" xmlns:w16sdtdh="http://schemas.microsoft.com/office/word/2020/wordml/sdtdatahash" xmlns:w16se="http://schemas.microsoft.com/office/word/2015/wordml/symex" xmlns:wpg="http://schemas.microsoft.com/office/word/2010/wordprocessingGroup" xmlns:wpi="http://schemas.microsoft.com/office/word/2010/wordprocessingInk" xmlns:wne="http://schemas.microsoft.com/office/word/2006/wordml" xmlns:wps="http://schemas.microsoft.com/office/word/2010/wordprocessingShape" mc:Ignorable="w14 w15 w16se w16cid w16 w16cex w16sdtdh wp14">
+<w:document xmlns:wpc="http://schemas.microsoft.com/office/word/2010/wordprocessingCanvas" xmlns:cx="http://schemas.microsoft.com/office/drawing/2014/chartex" xmlns:cx1="http://schemas.microsoft.com/office/drawing/2015/9/8/chartex" xmlns:cx2="http://schemas.microsoft.com/office/drawing/2015/10/21/chartex" xmlns:cx3="http://schemas.microsoft.com/office/drawing/2016/5/9/chartex" xmlns:cx4="http://schemas.microsoft.com/office/drawing/2016/5/10/chartex" xmlns:cx5="http://schemas.microsoft.com/office/drawing/2016/5/11/chartex" xmlns:cx6="http://schemas.microsoft.com/office/drawing/2016/5/12/chartex" xmlns:cx7="http://schemas.microsoft.com/office/drawing/2016/5/13/chartex" xmlns:cx8="http://schemas.microsoft.com/office/drawing/2016/5/14/chartex" xmlns:mc="http://schemas.openxmlformats.org/markup-compatibility/2006" xmlns:aink="http://schemas.microsoft.com/office/drawing/2016/ink" xmlns:am3d="http://schemas.microsoft.com/office/drawing/2017/model3d" xmlns:o="urn:schemas-microsoft-com:office:office" xmlns:r="http://schemas.openxmlformats.org/officeDocument/2006/relationships" xmlns:m="http://schemas.openxmlformats.org/officeDocument/2006/math" xmlns:v="urn:schemas-microsoft-com:vml" xmlns:wp14="http://schemas.microsoft.com/office/word/2010/wordprocessingDrawing" xmlns:wp="http://schemas.openxmlformats.org/drawingml/2006/wordprocessingDrawing" xmlns:w10="urn:schemas-microsoft-com:office:word" xmlns:w="http://schemas.openxmlformats.org/wordprocessingml/2006/main" xmlns:w14="http://schemas.microsoft.com/office/word/2010/wordml" xmlns:w15="http://schemas.microsoft.com/office/word/2012/wordml" xmlns:w16cex="http://schemas.microsoft.com/office/word/2018/wordml/cex" xmlns:w16cid="http://schemas.microsoft.com/office/word/2016/wordml/cid" xmlns:w16="http://schemas.microsoft.com/office/word/2018/wordml" xmlns:w16se="http://schemas.microsoft.com/office/word/2015/wordml/symex" xmlns:wpg="http://schemas.microsoft.com/office/word/2010/wordprocessingGroup" xmlns:wpi="http://schemas.microsoft.com/office/word/2010/wordprocessingInk" xmlns:wne="http://schemas.microsoft.com/office/word/2006/wordml" xmlns:wps="http://schemas.microsoft.com/office/word/2010/wordprocessingShape" mc:Ignorable="w14 w15 w16se w16cid w16 w16cex wp14">
   <w:body>
     <w:p>
       <w:pPr>
@@ -90,7 +90,7 @@
               </wp:anchor>
             </w:drawing>
           </mc:Choice>
-          <mc:Fallback xmlns:a="http://schemas.openxmlformats.org/drawingml/2006/main">
+          <mc:Fallback xmlns:oel="http://schemas.microsoft.com/office/2019/extlst" xmlns:w16sdtdh="http://schemas.microsoft.com/office/word/2020/wordml/sdtdatahash" xmlns:a="http://schemas.openxmlformats.org/drawingml/2006/main">
             <w:pict>
               <v:shapetype type="#_x0000_t75" o:spt="75" coordsize="21600,21600" o:preferrelative="t" path="m@4@5l@4@11@9@11@9@5xe">
                 <v:formulas>
@@ -1412,7 +1412,7 @@
                     </wp:inline>
                   </w:drawing>
                 </mc:Choice>
-                <mc:Fallback xmlns:a="http://schemas.openxmlformats.org/drawingml/2006/main">
+                <mc:Fallback xmlns:oel="http://schemas.microsoft.com/office/2019/extlst" xmlns:w16sdtdh="http://schemas.microsoft.com/office/word/2020/wordml/sdtdatahash" xmlns:a="http://schemas.openxmlformats.org/drawingml/2006/main">
                   <w:pict>
                     <v:shapetype type="#_x0000_t75" o:spt="75" coordsize="21600,21600" o:preferrelative="t" path="m@4@5l@4@11@9@11@9@5xe">
                       <v:formulas>
@@ -1791,11 +1791,11 @@
             </w:r>
             <w:r>
               <w:object w:dxaOrig="4186" w:dyaOrig="1650" w14:anchorId="7FBEEDF7">
-                <v:shape id="_x0000_i1025" type="#_x0000_t75" style="width:270pt;height:106.8pt;mso-wrap-distance-left:0;mso-wrap-distance-top:0;mso-wrap-distance-right:0;mso-wrap-distance-bottom:0" o:ole="">
+                <v:shape id="_x0000_i1025" type="#_x0000_t75" style="width:269.4pt;height:106.75pt;mso-wrap-distance-left:0;mso-wrap-distance-top:0;mso-wrap-distance-right:0;mso-wrap-distance-bottom:0" o:ole="">
                   <v:imagedata r:id="rId18" o:title=""/>
                   <v:path textboxrect="0,0,0,0"/>
                 </v:shape>
-                <o:OLEObject Type="Embed" ProgID="PBrush" ShapeID="_x0000_i1025" DrawAspect="Content" ObjectID="_1734463760" r:id="rId19"/>
+                <o:OLEObject Type="Embed" ProgID="PBrush" ShapeID="_x0000_i1025" DrawAspect="Content" ObjectID="_1734959178" r:id="rId19"/>
               </w:object>
             </w:r>
             <w:r>
@@ -1870,7 +1870,7 @@
                     </wp:inline>
                   </w:drawing>
                 </mc:Choice>
-                <mc:Fallback xmlns:a="http://schemas.openxmlformats.org/drawingml/2006/main">
+                <mc:Fallback xmlns:oel="http://schemas.microsoft.com/office/2019/extlst" xmlns:w16sdtdh="http://schemas.microsoft.com/office/word/2020/wordml/sdtdatahash" xmlns:a="http://schemas.openxmlformats.org/drawingml/2006/main">
                   <w:pict>
                     <v:shapetype type="#_x0000_t75" o:spt="75" coordsize="21600,21600" o:preferrelative="t" path="m@4@5l@4@11@9@11@9@5xe">
                       <v:formulas>
@@ -2210,11 +2210,11 @@
             </w:r>
             <w:r>
               <w:object w:dxaOrig="10726" w:dyaOrig="8731" w14:anchorId="6E581824">
-                <v:shape id="_x0000_i1026" type="#_x0000_t75" style="width:426.6pt;height:346.8pt;mso-wrap-distance-left:0;mso-wrap-distance-top:0;mso-wrap-distance-right:0;mso-wrap-distance-bottom:0" o:ole="">
+                <v:shape id="_x0000_i1026" type="#_x0000_t75" style="width:425.8pt;height:346.35pt;mso-wrap-distance-left:0;mso-wrap-distance-top:0;mso-wrap-distance-right:0;mso-wrap-distance-bottom:0" o:ole="">
                   <v:imagedata r:id="rId22" o:title=""/>
                   <v:path textboxrect="0,0,0,0"/>
                 </v:shape>
-                <o:OLEObject Type="Embed" ProgID="PBrush" ShapeID="_x0000_i1026" DrawAspect="Content" ObjectID="_1734463761" r:id="rId23"/>
+                <o:OLEObject Type="Embed" ProgID="PBrush" ShapeID="_x0000_i1026" DrawAspect="Content" ObjectID="_1734959179" r:id="rId23"/>
               </w:object>
             </w:r>
           </w:p>
@@ -2549,7 +2549,7 @@
                     </wp:inline>
                   </w:drawing>
                 </mc:Choice>
-                <mc:Fallback xmlns:a="http://schemas.openxmlformats.org/drawingml/2006/main">
+                <mc:Fallback xmlns:oel="http://schemas.microsoft.com/office/2019/extlst" xmlns:w16sdtdh="http://schemas.microsoft.com/office/word/2020/wordml/sdtdatahash" xmlns:a="http://schemas.openxmlformats.org/drawingml/2006/main">
                   <w:pict>
                     <v:shapetype type="#_x0000_t75" o:spt="75" coordsize="21600,21600" o:preferrelative="t" path="m@4@5l@4@11@9@11@9@5xe">
                       <v:formulas>
@@ -3052,7 +3052,7 @@
                     </wp:inline>
                   </w:drawing>
                 </mc:Choice>
-                <mc:Fallback xmlns:a="http://schemas.openxmlformats.org/drawingml/2006/main">
+                <mc:Fallback xmlns:oel="http://schemas.microsoft.com/office/2019/extlst" xmlns:w16sdtdh="http://schemas.microsoft.com/office/word/2020/wordml/sdtdatahash" xmlns:a="http://schemas.openxmlformats.org/drawingml/2006/main">
                   <w:pict>
                     <v:shapetype type="#_x0000_t75" o:spt="75" coordsize="21600,21600" o:preferrelative="t" path="m@4@5l@4@11@9@11@9@5xe">
                       <v:formulas>
@@ -3133,7 +3133,7 @@
                     </wp:inline>
                   </w:drawing>
                 </mc:Choice>
-                <mc:Fallback xmlns:a="http://schemas.openxmlformats.org/drawingml/2006/main">
+                <mc:Fallback xmlns:oel="http://schemas.microsoft.com/office/2019/extlst" xmlns:w16sdtdh="http://schemas.microsoft.com/office/word/2020/wordml/sdtdatahash" xmlns:a="http://schemas.openxmlformats.org/drawingml/2006/main">
                   <w:pict>
                     <v:shapetype type="#_x0000_t75" o:spt="75" coordsize="21600,21600" o:preferrelative="t" path="m@4@5l@4@11@9@11@9@5xe">
                       <v:formulas>
@@ -4629,6 +4629,62 @@
             </w:pPr>
             <w:r>
               <w:rPr>
+                <w:rStyle w:val="normaltextrun"/>
+                <w:rFonts w:asciiTheme="minorHAnsi" w:hAnsiTheme="minorHAnsi"/>
+                <w:noProof/>
+              </w:rPr>
+              <w:drawing>
+                <wp:anchor distT="0" distB="0" distL="114300" distR="114300" simplePos="0" relativeHeight="251661824" behindDoc="0" locked="0" layoutInCell="1" allowOverlap="1" wp14:anchorId="59D03F28" wp14:editId="64C25DF2">
+                  <wp:simplePos x="0" y="0"/>
+                  <wp:positionH relativeFrom="column">
+                    <wp:posOffset>0</wp:posOffset>
+                  </wp:positionH>
+                  <wp:positionV relativeFrom="paragraph">
+                    <wp:posOffset>423545</wp:posOffset>
+                  </wp:positionV>
+                  <wp:extent cx="4352290" cy="434340"/>
+                  <wp:effectExtent l="0" t="0" r="0" b="3810"/>
+                  <wp:wrapSquare wrapText="bothSides"/>
+                  <wp:docPr id="12" name="Image 12"/>
+                  <wp:cNvGraphicFramePr>
+                    <a:graphicFrameLocks xmlns:a="http://schemas.openxmlformats.org/drawingml/2006/main" noChangeAspect="1"/>
+                  </wp:cNvGraphicFramePr>
+                  <a:graphic xmlns:a="http://schemas.openxmlformats.org/drawingml/2006/main">
+                    <a:graphicData uri="http://schemas.openxmlformats.org/drawingml/2006/picture">
+                      <pic:pic xmlns:pic="http://schemas.openxmlformats.org/drawingml/2006/picture">
+                        <pic:nvPicPr>
+                          <pic:cNvPr id="1" name=""/>
+                          <pic:cNvPicPr/>
+                        </pic:nvPicPr>
+                        <pic:blipFill>
+                          <a:blip r:embed="rId36">
+                            <a:extLst>
+                              <a:ext uri="{28A0092B-C50C-407E-A947-70E740481C1C}">
+                                <a14:useLocalDpi xmlns:a14="http://schemas.microsoft.com/office/drawing/2010/main" val="0"/>
+                              </a:ext>
+                            </a:extLst>
+                          </a:blip>
+                          <a:stretch>
+                            <a:fillRect/>
+                          </a:stretch>
+                        </pic:blipFill>
+                        <pic:spPr>
+                          <a:xfrm>
+                            <a:off x="0" y="0"/>
+                            <a:ext cx="4352290" cy="434340"/>
+                          </a:xfrm>
+                          <a:prstGeom prst="rect">
+                            <a:avLst/>
+                          </a:prstGeom>
+                        </pic:spPr>
+                      </pic:pic>
+                    </a:graphicData>
+                  </a:graphic>
+                </wp:anchor>
+              </w:drawing>
+            </w:r>
+            <w:r>
+              <w:rPr>
                 <w:rStyle w:val="eop"/>
                 <w:rFonts w:cs="Calibri"/>
               </w:rPr>
@@ -4667,6 +4723,14 @@
               </w:rPr>
               <w:t xml:space="preserve"> (Voir maquette).</w:t>
             </w:r>
+            <w:r>
+              <w:rPr>
+                <w:rStyle w:val="normaltextrun"/>
+                <w:rFonts w:asciiTheme="minorHAnsi" w:hAnsiTheme="minorHAnsi"/>
+                <w:noProof/>
+              </w:rPr>
+              <w:t xml:space="preserve"> </w:t>
+            </w:r>
           </w:p>
           <w:p>
             <w:pPr>
@@ -4682,9 +4746,9 @@
                 <w:noProof/>
               </w:rPr>
               <w:drawing>
-                <wp:inline distT="0" distB="0" distL="0" distR="0" wp14:anchorId="5DBCE1D4" wp14:editId="52B6258A">
-                  <wp:extent cx="4320540" cy="3767492"/>
-                  <wp:effectExtent l="0" t="0" r="3810" b="4445"/>
+                <wp:inline distT="0" distB="0" distL="0" distR="0" wp14:anchorId="5DBCE1D4" wp14:editId="2BA1B1BA">
+                  <wp:extent cx="4219575" cy="3679451"/>
+                  <wp:effectExtent l="0" t="0" r="0" b="0"/>
                   <wp:docPr id="25" name="Image 25"/>
                   <wp:cNvGraphicFramePr>
                     <a:graphicFrameLocks xmlns:a="http://schemas.openxmlformats.org/drawingml/2006/main" noChangeAspect="1"/>
@@ -4699,7 +4763,7 @@
                           </pic:cNvPicPr>
                         </pic:nvPicPr>
                         <pic:blipFill>
-                          <a:blip r:embed="rId36">
+                          <a:blip r:embed="rId37">
                             <a:extLst>
                               <a:ext uri="{28A0092B-C50C-407E-A947-70E740481C1C}">
                                 <a14:useLocalDpi xmlns:a14="http://schemas.microsoft.com/office/drawing/2010/main" val="0"/>
@@ -4714,7 +4778,7 @@
                         <pic:spPr bwMode="auto">
                           <a:xfrm>
                             <a:off x="0" y="0"/>
-                            <a:ext cx="4325521" cy="3771835"/>
+                            <a:ext cx="4225230" cy="3684382"/>
                           </a:xfrm>
                           <a:prstGeom prst="rect">
                             <a:avLst/>
@@ -4740,48 +4804,6 @@
                 <w:rFonts w:asciiTheme="minorHAnsi" w:hAnsiTheme="minorHAnsi"/>
               </w:rPr>
             </w:pPr>
-            <w:r>
-              <w:rPr>
-                <w:rStyle w:val="normaltextrun"/>
-                <w:rFonts w:asciiTheme="minorHAnsi" w:hAnsiTheme="minorHAnsi"/>
-                <w:noProof/>
-              </w:rPr>
-              <w:drawing>
-                <wp:inline distT="0" distB="0" distL="0" distR="0" wp14:anchorId="65486029" wp14:editId="249DEC86">
-                  <wp:extent cx="3734124" cy="434378"/>
-                  <wp:effectExtent l="0" t="0" r="0" b="3810"/>
-                  <wp:docPr id="12" name="Image 12"/>
-                  <wp:cNvGraphicFramePr>
-                    <a:graphicFrameLocks xmlns:a="http://schemas.openxmlformats.org/drawingml/2006/main" noChangeAspect="1"/>
-                  </wp:cNvGraphicFramePr>
-                  <a:graphic xmlns:a="http://schemas.openxmlformats.org/drawingml/2006/main">
-                    <a:graphicData uri="http://schemas.openxmlformats.org/drawingml/2006/picture">
-                      <pic:pic xmlns:pic="http://schemas.openxmlformats.org/drawingml/2006/picture">
-                        <pic:nvPicPr>
-                          <pic:cNvPr id="1" name=""/>
-                          <pic:cNvPicPr/>
-                        </pic:nvPicPr>
-                        <pic:blipFill>
-                          <a:blip r:embed="rId37"/>
-                          <a:stretch>
-                            <a:fillRect/>
-                          </a:stretch>
-                        </pic:blipFill>
-                        <pic:spPr>
-                          <a:xfrm>
-                            <a:off x="0" y="0"/>
-                            <a:ext cx="3734124" cy="434378"/>
-                          </a:xfrm>
-                          <a:prstGeom prst="rect">
-                            <a:avLst/>
-                          </a:prstGeom>
-                        </pic:spPr>
-                      </pic:pic>
-                    </a:graphicData>
-                  </a:graphic>
-                </wp:inline>
-              </w:drawing>
-            </w:r>
           </w:p>
         </w:tc>
       </w:tr>
@@ -4935,14 +4957,7 @@
                 <w:rStyle w:val="eop"/>
                 <w:rFonts w:cs="Calibri"/>
               </w:rPr>
-              <w:t xml:space="preserve">Durant le jeu, je </w:t>
-            </w:r>
-            <w:r>
-              <w:rPr>
-                <w:rStyle w:val="eop"/>
-                <w:rFonts w:cs="Calibri"/>
-              </w:rPr>
-              <w:t>veux avoir 6 murs et chaque mur a 6 points de vie.</w:t>
+              <w:t>Durant le jeu, je veux avoir 6 murs et chaque mur a 6 points de vie.</w:t>
             </w:r>
           </w:p>
           <w:p>
@@ -4984,14 +4999,7 @@
                 <w:rStyle w:val="eop"/>
                 <w:rFonts w:cs="Calibri"/>
               </w:rPr>
-              <w:t>L</w:t>
-            </w:r>
-            <w:r>
-              <w:rPr>
-                <w:rStyle w:val="eop"/>
-                <w:rFonts w:cs="Calibri"/>
-              </w:rPr>
-              <w:t>a dernière couleur du mur est le rouge avant de disparaître.</w:t>
+              <w:t>La dernière couleur du mur est le rouge avant de disparaître.</w:t>
             </w:r>
           </w:p>
           <w:p>
@@ -5097,7 +5105,7 @@
     <w:tbl>
       <w:tblPr>
         <w:tblStyle w:val="Grilledutableau1"/>
-        <w:tblpPr w:leftFromText="141" w:rightFromText="141" w:vertAnchor="page" w:horzAnchor="margin" w:tblpY="2821"/>
+        <w:tblpPr w:leftFromText="141" w:rightFromText="141" w:vertAnchor="page" w:horzAnchor="margin" w:tblpXSpec="center" w:tblpY="3436"/>
         <w:tblW w:w="9778" w:type="dxa"/>
         <w:tblLook w:val="04A0" w:firstRow="1" w:lastRow="0" w:firstColumn="1" w:lastColumn="0" w:noHBand="0" w:noVBand="1"/>
       </w:tblPr>
@@ -5510,10 +5518,10 @@
           <w:noProof/>
         </w:rPr>
         <w:drawing>
-          <wp:inline distT="0" distB="0" distL="0" distR="0" wp14:anchorId="5764D5B6" wp14:editId="1213001D">
-            <wp:extent cx="5086350" cy="3701202"/>
+          <wp:inline distT="0" distB="0" distL="0" distR="0" wp14:anchorId="2E9DD84E" wp14:editId="5F056AC9">
+            <wp:extent cx="4791075" cy="4211602"/>
             <wp:effectExtent l="0" t="0" r="0" b="0"/>
-            <wp:docPr id="18" name="Image 8"/>
+            <wp:docPr id="13" name="Image 13"/>
             <wp:cNvGraphicFramePr>
               <a:graphicFrameLocks xmlns:a="http://schemas.openxmlformats.org/drawingml/2006/main" noChangeAspect="1"/>
             </wp:cNvGraphicFramePr>
@@ -5521,19 +5529,28 @@
               <a:graphicData uri="http://schemas.openxmlformats.org/drawingml/2006/picture">
                 <pic:pic xmlns:pic="http://schemas.openxmlformats.org/drawingml/2006/picture">
                   <pic:nvPicPr>
-                    <pic:cNvPr id="0" name="Picture 158"/>
+                    <pic:cNvPr id="0" name="Picture 3"/>
                     <pic:cNvPicPr>
-                      <a:picLocks noChangeAspect="1"/>
+                      <a:picLocks noChangeAspect="1" noChangeArrowheads="1"/>
                     </pic:cNvPicPr>
                   </pic:nvPicPr>
                   <pic:blipFill>
-                    <a:blip r:embed="rId41"/>
-                    <a:stretch/>
+                    <a:blip r:embed="rId41" cstate="print">
+                      <a:extLst>
+                        <a:ext uri="{28A0092B-C50C-407E-A947-70E740481C1C}">
+                          <a14:useLocalDpi xmlns:a14="http://schemas.microsoft.com/office/drawing/2010/main" val="0"/>
+                        </a:ext>
+                      </a:extLst>
+                    </a:blip>
+                    <a:srcRect/>
+                    <a:stretch>
+                      <a:fillRect/>
+                    </a:stretch>
                   </pic:blipFill>
                   <pic:spPr bwMode="auto">
                     <a:xfrm>
                       <a:off x="0" y="0"/>
-                      <a:ext cx="5086350" cy="3701202"/>
+                      <a:ext cx="4803228" cy="4222285"/>
                     </a:xfrm>
                     <a:prstGeom prst="rect">
                       <a:avLst/>
@@ -5557,12 +5574,17 @@
         <w:t>Les tests unitaires :</w:t>
       </w:r>
       <w:r>
-        <w:t xml:space="preserve"> (tous passe bien)</w:t>
+        <w:t xml:space="preserve"> (tous </w:t>
+      </w:r>
+      <w:r>
+        <w:t>passent</w:t>
+      </w:r>
+      <w:r>
+        <w:t xml:space="preserve"> bien)</w:t>
       </w:r>
     </w:p>
     <w:p>
       <w:r>
-        <w:lastRenderedPageBreak/>
         <w:br w:type="textWrapping" w:clear="all"/>
       </w:r>
       <w:r>
@@ -6273,6 +6295,7 @@
                 <w:szCs w:val="24"/>
                 <w:lang w:eastAsia="fr-CH"/>
               </w:rPr>
+              <w:lastRenderedPageBreak/>
               <w:t>En jeu (Scores)</w:t>
             </w:r>
           </w:p>
@@ -6355,7 +6378,6 @@
                 <w:szCs w:val="24"/>
                 <w:lang w:eastAsia="fr-CH"/>
               </w:rPr>
-              <w:lastRenderedPageBreak/>
               <w:t>Alien (Perdre des vies et de partie)</w:t>
             </w:r>
           </w:p>
@@ -6664,6 +6686,38 @@
           <w:iCs/>
         </w:rPr>
         <w:t>Livrable 4 : Beta 2, Environnement du travail.</w:t>
+      </w:r>
+    </w:p>
+    <w:p>
+      <w:pPr>
+        <w:ind w:left="426"/>
+        <w:rPr>
+          <w:rFonts w:cs="Arial"/>
+          <w:iCs/>
+        </w:rPr>
+      </w:pPr>
+      <w:r>
+        <w:rPr>
+          <w:rFonts w:cs="Arial"/>
+          <w:iCs/>
+        </w:rPr>
+        <w:t>Livrable 5 : Fin de code.</w:t>
+      </w:r>
+    </w:p>
+    <w:p>
+      <w:pPr>
+        <w:ind w:left="426"/>
+        <w:rPr>
+          <w:rFonts w:cs="Arial"/>
+          <w:iCs/>
+        </w:rPr>
+      </w:pPr>
+      <w:r>
+        <w:rPr>
+          <w:rFonts w:cs="Arial"/>
+          <w:iCs/>
+        </w:rPr>
+        <w:t>Livrable 6 : fin de documentation.</w:t>
       </w:r>
     </w:p>
     <w:p>
@@ -6820,7 +6874,7 @@
 </file>
 
 <file path=word/endnotes.xml><?xml version="1.0" encoding="utf-8"?>
-<w:endnotes xmlns:wpc="http://schemas.microsoft.com/office/word/2010/wordprocessingCanvas" xmlns:cx="http://schemas.microsoft.com/office/drawing/2014/chartex" xmlns:cx1="http://schemas.microsoft.com/office/drawing/2015/9/8/chartex" xmlns:cx2="http://schemas.microsoft.com/office/drawing/2015/10/21/chartex" xmlns:cx3="http://schemas.microsoft.com/office/drawing/2016/5/9/chartex" xmlns:cx4="http://schemas.microsoft.com/office/drawing/2016/5/10/chartex" xmlns:cx5="http://schemas.microsoft.com/office/drawing/2016/5/11/chartex" xmlns:cx6="http://schemas.microsoft.com/office/drawing/2016/5/12/chartex" xmlns:cx7="http://schemas.microsoft.com/office/drawing/2016/5/13/chartex" xmlns:cx8="http://schemas.microsoft.com/office/drawing/2016/5/14/chartex" xmlns:mc="http://schemas.openxmlformats.org/markup-compatibility/2006" xmlns:aink="http://schemas.microsoft.com/office/drawing/2016/ink" xmlns:am3d="http://schemas.microsoft.com/office/drawing/2017/model3d" xmlns:o="urn:schemas-microsoft-com:office:office" xmlns:oel="http://schemas.microsoft.com/office/2019/extlst" xmlns:r="http://schemas.openxmlformats.org/officeDocument/2006/relationships" xmlns:m="http://schemas.openxmlformats.org/officeDocument/2006/math" xmlns:v="urn:schemas-microsoft-com:vml" xmlns:wp14="http://schemas.microsoft.com/office/word/2010/wordprocessingDrawing" xmlns:wp="http://schemas.openxmlformats.org/drawingml/2006/wordprocessingDrawing" xmlns:w10="urn:schemas-microsoft-com:office:word" xmlns:w="http://schemas.openxmlformats.org/wordprocessingml/2006/main" xmlns:w14="http://schemas.microsoft.com/office/word/2010/wordml" xmlns:w15="http://schemas.microsoft.com/office/word/2012/wordml" xmlns:w16cex="http://schemas.microsoft.com/office/word/2018/wordml/cex" xmlns:w16cid="http://schemas.microsoft.com/office/word/2016/wordml/cid" xmlns:w16="http://schemas.microsoft.com/office/word/2018/wordml" xmlns:w16sdtdh="http://schemas.microsoft.com/office/word/2020/wordml/sdtdatahash" xmlns:w16se="http://schemas.microsoft.com/office/word/2015/wordml/symex" xmlns:wpg="http://schemas.microsoft.com/office/word/2010/wordprocessingGroup" xmlns:wpi="http://schemas.microsoft.com/office/word/2010/wordprocessingInk" xmlns:wne="http://schemas.microsoft.com/office/word/2006/wordml" xmlns:wps="http://schemas.microsoft.com/office/word/2010/wordprocessingShape" mc:Ignorable="w14 w15 w16se w16cid w16 w16cex w16sdtdh wp14">
+<w:endnotes xmlns:wpc="http://schemas.microsoft.com/office/word/2010/wordprocessingCanvas" xmlns:cx="http://schemas.microsoft.com/office/drawing/2014/chartex" xmlns:cx1="http://schemas.microsoft.com/office/drawing/2015/9/8/chartex" xmlns:cx2="http://schemas.microsoft.com/office/drawing/2015/10/21/chartex" xmlns:cx3="http://schemas.microsoft.com/office/drawing/2016/5/9/chartex" xmlns:cx4="http://schemas.microsoft.com/office/drawing/2016/5/10/chartex" xmlns:cx5="http://schemas.microsoft.com/office/drawing/2016/5/11/chartex" xmlns:cx6="http://schemas.microsoft.com/office/drawing/2016/5/12/chartex" xmlns:cx7="http://schemas.microsoft.com/office/drawing/2016/5/13/chartex" xmlns:cx8="http://schemas.microsoft.com/office/drawing/2016/5/14/chartex" xmlns:mc="http://schemas.openxmlformats.org/markup-compatibility/2006" xmlns:aink="http://schemas.microsoft.com/office/drawing/2016/ink" xmlns:am3d="http://schemas.microsoft.com/office/drawing/2017/model3d" xmlns:o="urn:schemas-microsoft-com:office:office" xmlns:r="http://schemas.openxmlformats.org/officeDocument/2006/relationships" xmlns:m="http://schemas.openxmlformats.org/officeDocument/2006/math" xmlns:v="urn:schemas-microsoft-com:vml" xmlns:wp14="http://schemas.microsoft.com/office/word/2010/wordprocessingDrawing" xmlns:wp="http://schemas.openxmlformats.org/drawingml/2006/wordprocessingDrawing" xmlns:w10="urn:schemas-microsoft-com:office:word" xmlns:w="http://schemas.openxmlformats.org/wordprocessingml/2006/main" xmlns:w14="http://schemas.microsoft.com/office/word/2010/wordml" xmlns:w15="http://schemas.microsoft.com/office/word/2012/wordml" xmlns:w16cex="http://schemas.microsoft.com/office/word/2018/wordml/cex" xmlns:w16cid="http://schemas.microsoft.com/office/word/2016/wordml/cid" xmlns:w16="http://schemas.microsoft.com/office/word/2018/wordml" xmlns:w16se="http://schemas.microsoft.com/office/word/2015/wordml/symex" xmlns:wpg="http://schemas.microsoft.com/office/word/2010/wordprocessingGroup" xmlns:wpi="http://schemas.microsoft.com/office/word/2010/wordprocessingInk" xmlns:wne="http://schemas.microsoft.com/office/word/2006/wordml" xmlns:wps="http://schemas.microsoft.com/office/word/2010/wordprocessingShape" mc:Ignorable="w14 w15 w16se w16cid w16 w16cex wp14">
   <w:endnote w:type="separator" w:id="-1">
     <w:p>
       <w:r>
@@ -6839,7 +6893,7 @@
 </file>
 
 <file path=word/footer1.xml><?xml version="1.0" encoding="utf-8"?>
-<w:ftr xmlns:wpc="http://schemas.microsoft.com/office/word/2010/wordprocessingCanvas" xmlns:cx="http://schemas.microsoft.com/office/drawing/2014/chartex" xmlns:cx1="http://schemas.microsoft.com/office/drawing/2015/9/8/chartex" xmlns:cx2="http://schemas.microsoft.com/office/drawing/2015/10/21/chartex" xmlns:cx3="http://schemas.microsoft.com/office/drawing/2016/5/9/chartex" xmlns:cx4="http://schemas.microsoft.com/office/drawing/2016/5/10/chartex" xmlns:cx5="http://schemas.microsoft.com/office/drawing/2016/5/11/chartex" xmlns:cx6="http://schemas.microsoft.com/office/drawing/2016/5/12/chartex" xmlns:cx7="http://schemas.microsoft.com/office/drawing/2016/5/13/chartex" xmlns:cx8="http://schemas.microsoft.com/office/drawing/2016/5/14/chartex" xmlns:mc="http://schemas.openxmlformats.org/markup-compatibility/2006" xmlns:aink="http://schemas.microsoft.com/office/drawing/2016/ink" xmlns:am3d="http://schemas.microsoft.com/office/drawing/2017/model3d" xmlns:o="urn:schemas-microsoft-com:office:office" xmlns:oel="http://schemas.microsoft.com/office/2019/extlst" xmlns:r="http://schemas.openxmlformats.org/officeDocument/2006/relationships" xmlns:m="http://schemas.openxmlformats.org/officeDocument/2006/math" xmlns:v="urn:schemas-microsoft-com:vml" xmlns:wp14="http://schemas.microsoft.com/office/word/2010/wordprocessingDrawing" xmlns:wp="http://schemas.openxmlformats.org/drawingml/2006/wordprocessingDrawing" xmlns:w10="urn:schemas-microsoft-com:office:word" xmlns:w="http://schemas.openxmlformats.org/wordprocessingml/2006/main" xmlns:w14="http://schemas.microsoft.com/office/word/2010/wordml" xmlns:w15="http://schemas.microsoft.com/office/word/2012/wordml" xmlns:w16cex="http://schemas.microsoft.com/office/word/2018/wordml/cex" xmlns:w16cid="http://schemas.microsoft.com/office/word/2016/wordml/cid" xmlns:w16="http://schemas.microsoft.com/office/word/2018/wordml" xmlns:w16sdtdh="http://schemas.microsoft.com/office/word/2020/wordml/sdtdatahash" xmlns:w16se="http://schemas.microsoft.com/office/word/2015/wordml/symex" xmlns:wpg="http://schemas.microsoft.com/office/word/2010/wordprocessingGroup" xmlns:wpi="http://schemas.microsoft.com/office/word/2010/wordprocessingInk" xmlns:wne="http://schemas.microsoft.com/office/word/2006/wordml" xmlns:wps="http://schemas.microsoft.com/office/word/2010/wordprocessingShape" mc:Ignorable="w14 w15 w16se w16cid w16 w16cex w16sdtdh wp14">
+<w:ftr xmlns:wpc="http://schemas.microsoft.com/office/word/2010/wordprocessingCanvas" xmlns:cx="http://schemas.microsoft.com/office/drawing/2014/chartex" xmlns:cx1="http://schemas.microsoft.com/office/drawing/2015/9/8/chartex" xmlns:cx2="http://schemas.microsoft.com/office/drawing/2015/10/21/chartex" xmlns:cx3="http://schemas.microsoft.com/office/drawing/2016/5/9/chartex" xmlns:cx4="http://schemas.microsoft.com/office/drawing/2016/5/10/chartex" xmlns:cx5="http://schemas.microsoft.com/office/drawing/2016/5/11/chartex" xmlns:cx6="http://schemas.microsoft.com/office/drawing/2016/5/12/chartex" xmlns:cx7="http://schemas.microsoft.com/office/drawing/2016/5/13/chartex" xmlns:cx8="http://schemas.microsoft.com/office/drawing/2016/5/14/chartex" xmlns:mc="http://schemas.openxmlformats.org/markup-compatibility/2006" xmlns:aink="http://schemas.microsoft.com/office/drawing/2016/ink" xmlns:am3d="http://schemas.microsoft.com/office/drawing/2017/model3d" xmlns:o="urn:schemas-microsoft-com:office:office" xmlns:r="http://schemas.openxmlformats.org/officeDocument/2006/relationships" xmlns:m="http://schemas.openxmlformats.org/officeDocument/2006/math" xmlns:v="urn:schemas-microsoft-com:vml" xmlns:wp14="http://schemas.microsoft.com/office/word/2010/wordprocessingDrawing" xmlns:wp="http://schemas.openxmlformats.org/drawingml/2006/wordprocessingDrawing" xmlns:w10="urn:schemas-microsoft-com:office:word" xmlns:w="http://schemas.openxmlformats.org/wordprocessingml/2006/main" xmlns:w14="http://schemas.microsoft.com/office/word/2010/wordml" xmlns:w15="http://schemas.microsoft.com/office/word/2012/wordml" xmlns:w16cex="http://schemas.microsoft.com/office/word/2018/wordml/cex" xmlns:w16cid="http://schemas.microsoft.com/office/word/2016/wordml/cid" xmlns:w16="http://schemas.microsoft.com/office/word/2018/wordml" xmlns:w16se="http://schemas.microsoft.com/office/word/2015/wordml/symex" xmlns:wpg="http://schemas.microsoft.com/office/word/2010/wordprocessingGroup" xmlns:wpi="http://schemas.microsoft.com/office/word/2010/wordprocessingInk" xmlns:wne="http://schemas.microsoft.com/office/word/2006/wordml" xmlns:wps="http://schemas.microsoft.com/office/word/2010/wordprocessingShape" mc:Ignorable="w14 w15 w16se w16cid w16 w16cex wp14">
   <w:p>
     <w:pPr>
       <w:pStyle w:val="Pieddepage"/>
@@ -6905,7 +6959,7 @@
 </file>
 
 <file path=word/footnotes.xml><?xml version="1.0" encoding="utf-8"?>
-<w:footnotes xmlns:wpc="http://schemas.microsoft.com/office/word/2010/wordprocessingCanvas" xmlns:cx="http://schemas.microsoft.com/office/drawing/2014/chartex" xmlns:cx1="http://schemas.microsoft.com/office/drawing/2015/9/8/chartex" xmlns:cx2="http://schemas.microsoft.com/office/drawing/2015/10/21/chartex" xmlns:cx3="http://schemas.microsoft.com/office/drawing/2016/5/9/chartex" xmlns:cx4="http://schemas.microsoft.com/office/drawing/2016/5/10/chartex" xmlns:cx5="http://schemas.microsoft.com/office/drawing/2016/5/11/chartex" xmlns:cx6="http://schemas.microsoft.com/office/drawing/2016/5/12/chartex" xmlns:cx7="http://schemas.microsoft.com/office/drawing/2016/5/13/chartex" xmlns:cx8="http://schemas.microsoft.com/office/drawing/2016/5/14/chartex" xmlns:mc="http://schemas.openxmlformats.org/markup-compatibility/2006" xmlns:aink="http://schemas.microsoft.com/office/drawing/2016/ink" xmlns:am3d="http://schemas.microsoft.com/office/drawing/2017/model3d" xmlns:o="urn:schemas-microsoft-com:office:office" xmlns:oel="http://schemas.microsoft.com/office/2019/extlst" xmlns:r="http://schemas.openxmlformats.org/officeDocument/2006/relationships" xmlns:m="http://schemas.openxmlformats.org/officeDocument/2006/math" xmlns:v="urn:schemas-microsoft-com:vml" xmlns:wp14="http://schemas.microsoft.com/office/word/2010/wordprocessingDrawing" xmlns:wp="http://schemas.openxmlformats.org/drawingml/2006/wordprocessingDrawing" xmlns:w10="urn:schemas-microsoft-com:office:word" xmlns:w="http://schemas.openxmlformats.org/wordprocessingml/2006/main" xmlns:w14="http://schemas.microsoft.com/office/word/2010/wordml" xmlns:w15="http://schemas.microsoft.com/office/word/2012/wordml" xmlns:w16cex="http://schemas.microsoft.com/office/word/2018/wordml/cex" xmlns:w16cid="http://schemas.microsoft.com/office/word/2016/wordml/cid" xmlns:w16="http://schemas.microsoft.com/office/word/2018/wordml" xmlns:w16sdtdh="http://schemas.microsoft.com/office/word/2020/wordml/sdtdatahash" xmlns:w16se="http://schemas.microsoft.com/office/word/2015/wordml/symex" xmlns:wpg="http://schemas.microsoft.com/office/word/2010/wordprocessingGroup" xmlns:wpi="http://schemas.microsoft.com/office/word/2010/wordprocessingInk" xmlns:wne="http://schemas.microsoft.com/office/word/2006/wordml" xmlns:wps="http://schemas.microsoft.com/office/word/2010/wordprocessingShape" mc:Ignorable="w14 w15 w16se w16cid w16 w16cex w16sdtdh wp14">
+<w:footnotes xmlns:wpc="http://schemas.microsoft.com/office/word/2010/wordprocessingCanvas" xmlns:cx="http://schemas.microsoft.com/office/drawing/2014/chartex" xmlns:cx1="http://schemas.microsoft.com/office/drawing/2015/9/8/chartex" xmlns:cx2="http://schemas.microsoft.com/office/drawing/2015/10/21/chartex" xmlns:cx3="http://schemas.microsoft.com/office/drawing/2016/5/9/chartex" xmlns:cx4="http://schemas.microsoft.com/office/drawing/2016/5/10/chartex" xmlns:cx5="http://schemas.microsoft.com/office/drawing/2016/5/11/chartex" xmlns:cx6="http://schemas.microsoft.com/office/drawing/2016/5/12/chartex" xmlns:cx7="http://schemas.microsoft.com/office/drawing/2016/5/13/chartex" xmlns:cx8="http://schemas.microsoft.com/office/drawing/2016/5/14/chartex" xmlns:mc="http://schemas.openxmlformats.org/markup-compatibility/2006" xmlns:aink="http://schemas.microsoft.com/office/drawing/2016/ink" xmlns:am3d="http://schemas.microsoft.com/office/drawing/2017/model3d" xmlns:o="urn:schemas-microsoft-com:office:office" xmlns:r="http://schemas.openxmlformats.org/officeDocument/2006/relationships" xmlns:m="http://schemas.openxmlformats.org/officeDocument/2006/math" xmlns:v="urn:schemas-microsoft-com:vml" xmlns:wp14="http://schemas.microsoft.com/office/word/2010/wordprocessingDrawing" xmlns:wp="http://schemas.openxmlformats.org/drawingml/2006/wordprocessingDrawing" xmlns:w10="urn:schemas-microsoft-com:office:word" xmlns:w="http://schemas.openxmlformats.org/wordprocessingml/2006/main" xmlns:w14="http://schemas.microsoft.com/office/word/2010/wordml" xmlns:w15="http://schemas.microsoft.com/office/word/2012/wordml" xmlns:w16cex="http://schemas.microsoft.com/office/word/2018/wordml/cex" xmlns:w16cid="http://schemas.microsoft.com/office/word/2016/wordml/cid" xmlns:w16="http://schemas.microsoft.com/office/word/2018/wordml" xmlns:w16se="http://schemas.microsoft.com/office/word/2015/wordml/symex" xmlns:wpg="http://schemas.microsoft.com/office/word/2010/wordprocessingGroup" xmlns:wpi="http://schemas.microsoft.com/office/word/2010/wordprocessingInk" xmlns:wne="http://schemas.microsoft.com/office/word/2006/wordml" xmlns:wps="http://schemas.microsoft.com/office/word/2010/wordprocessingShape" mc:Ignorable="w14 w15 w16se w16cid w16 w16cex wp14">
   <w:footnote w:type="separator" w:id="-1">
     <w:p>
       <w:r>
@@ -6924,7 +6978,7 @@
 </file>
 
 <file path=word/header1.xml><?xml version="1.0" encoding="utf-8"?>
-<w:hdr xmlns:wpc="http://schemas.microsoft.com/office/word/2010/wordprocessingCanvas" xmlns:cx="http://schemas.microsoft.com/office/drawing/2014/chartex" xmlns:cx1="http://schemas.microsoft.com/office/drawing/2015/9/8/chartex" xmlns:cx2="http://schemas.microsoft.com/office/drawing/2015/10/21/chartex" xmlns:cx3="http://schemas.microsoft.com/office/drawing/2016/5/9/chartex" xmlns:cx4="http://schemas.microsoft.com/office/drawing/2016/5/10/chartex" xmlns:cx5="http://schemas.microsoft.com/office/drawing/2016/5/11/chartex" xmlns:cx6="http://schemas.microsoft.com/office/drawing/2016/5/12/chartex" xmlns:cx7="http://schemas.microsoft.com/office/drawing/2016/5/13/chartex" xmlns:cx8="http://schemas.microsoft.com/office/drawing/2016/5/14/chartex" xmlns:mc="http://schemas.openxmlformats.org/markup-compatibility/2006" xmlns:aink="http://schemas.microsoft.com/office/drawing/2016/ink" xmlns:am3d="http://schemas.microsoft.com/office/drawing/2017/model3d" xmlns:o="urn:schemas-microsoft-com:office:office" xmlns:oel="http://schemas.microsoft.com/office/2019/extlst" xmlns:r="http://schemas.openxmlformats.org/officeDocument/2006/relationships" xmlns:m="http://schemas.openxmlformats.org/officeDocument/2006/math" xmlns:v="urn:schemas-microsoft-com:vml" xmlns:wp14="http://schemas.microsoft.com/office/word/2010/wordprocessingDrawing" xmlns:wp="http://schemas.openxmlformats.org/drawingml/2006/wordprocessingDrawing" xmlns:w10="urn:schemas-microsoft-com:office:word" xmlns:w="http://schemas.openxmlformats.org/wordprocessingml/2006/main" xmlns:w14="http://schemas.microsoft.com/office/word/2010/wordml" xmlns:w15="http://schemas.microsoft.com/office/word/2012/wordml" xmlns:w16cex="http://schemas.microsoft.com/office/word/2018/wordml/cex" xmlns:w16cid="http://schemas.microsoft.com/office/word/2016/wordml/cid" xmlns:w16="http://schemas.microsoft.com/office/word/2018/wordml" xmlns:w16sdtdh="http://schemas.microsoft.com/office/word/2020/wordml/sdtdatahash" xmlns:w16se="http://schemas.microsoft.com/office/word/2015/wordml/symex" xmlns:wpg="http://schemas.microsoft.com/office/word/2010/wordprocessingGroup" xmlns:wpi="http://schemas.microsoft.com/office/word/2010/wordprocessingInk" xmlns:wne="http://schemas.microsoft.com/office/word/2006/wordml" xmlns:wps="http://schemas.microsoft.com/office/word/2010/wordprocessingShape" mc:Ignorable="w14 w15 w16se w16cid w16 w16cex w16sdtdh wp14">
+<w:hdr xmlns:wpc="http://schemas.microsoft.com/office/word/2010/wordprocessingCanvas" xmlns:cx="http://schemas.microsoft.com/office/drawing/2014/chartex" xmlns:cx1="http://schemas.microsoft.com/office/drawing/2015/9/8/chartex" xmlns:cx2="http://schemas.microsoft.com/office/drawing/2015/10/21/chartex" xmlns:cx3="http://schemas.microsoft.com/office/drawing/2016/5/9/chartex" xmlns:cx4="http://schemas.microsoft.com/office/drawing/2016/5/10/chartex" xmlns:cx5="http://schemas.microsoft.com/office/drawing/2016/5/11/chartex" xmlns:cx6="http://schemas.microsoft.com/office/drawing/2016/5/12/chartex" xmlns:cx7="http://schemas.microsoft.com/office/drawing/2016/5/13/chartex" xmlns:cx8="http://schemas.microsoft.com/office/drawing/2016/5/14/chartex" xmlns:mc="http://schemas.openxmlformats.org/markup-compatibility/2006" xmlns:aink="http://schemas.microsoft.com/office/drawing/2016/ink" xmlns:am3d="http://schemas.microsoft.com/office/drawing/2017/model3d" xmlns:o="urn:schemas-microsoft-com:office:office" xmlns:r="http://schemas.openxmlformats.org/officeDocument/2006/relationships" xmlns:m="http://schemas.openxmlformats.org/officeDocument/2006/math" xmlns:v="urn:schemas-microsoft-com:vml" xmlns:wp14="http://schemas.microsoft.com/office/word/2010/wordprocessingDrawing" xmlns:wp="http://schemas.openxmlformats.org/drawingml/2006/wordprocessingDrawing" xmlns:w10="urn:schemas-microsoft-com:office:word" xmlns:w="http://schemas.openxmlformats.org/wordprocessingml/2006/main" xmlns:w14="http://schemas.microsoft.com/office/word/2010/wordml" xmlns:w15="http://schemas.microsoft.com/office/word/2012/wordml" xmlns:w16cex="http://schemas.microsoft.com/office/word/2018/wordml/cex" xmlns:w16cid="http://schemas.microsoft.com/office/word/2016/wordml/cid" xmlns:w16="http://schemas.microsoft.com/office/word/2018/wordml" xmlns:w16se="http://schemas.microsoft.com/office/word/2015/wordml/symex" xmlns:wpg="http://schemas.microsoft.com/office/word/2010/wordprocessingGroup" xmlns:wpi="http://schemas.microsoft.com/office/word/2010/wordprocessingInk" xmlns:wne="http://schemas.microsoft.com/office/word/2006/wordml" xmlns:wps="http://schemas.microsoft.com/office/word/2010/wordprocessingShape" mc:Ignorable="w14 w15 w16se w16cid w16 w16cex wp14">
   <w:p>
     <w:pPr>
       <w:pStyle w:val="En-tte"/>
@@ -6978,7 +7032,7 @@
 </file>
 
 <file path=word/numbering.xml><?xml version="1.0" encoding="utf-8"?>
-<w:numbering xmlns:wpc="http://schemas.microsoft.com/office/word/2010/wordprocessingCanvas" xmlns:cx="http://schemas.microsoft.com/office/drawing/2014/chartex" xmlns:cx1="http://schemas.microsoft.com/office/drawing/2015/9/8/chartex" xmlns:cx2="http://schemas.microsoft.com/office/drawing/2015/10/21/chartex" xmlns:cx3="http://schemas.microsoft.com/office/drawing/2016/5/9/chartex" xmlns:cx4="http://schemas.microsoft.com/office/drawing/2016/5/10/chartex" xmlns:cx5="http://schemas.microsoft.com/office/drawing/2016/5/11/chartex" xmlns:cx6="http://schemas.microsoft.com/office/drawing/2016/5/12/chartex" xmlns:cx7="http://schemas.microsoft.com/office/drawing/2016/5/13/chartex" xmlns:cx8="http://schemas.microsoft.com/office/drawing/2016/5/14/chartex" xmlns:mc="http://schemas.openxmlformats.org/markup-compatibility/2006" xmlns:aink="http://schemas.microsoft.com/office/drawing/2016/ink" xmlns:am3d="http://schemas.microsoft.com/office/drawing/2017/model3d" xmlns:o="urn:schemas-microsoft-com:office:office" xmlns:oel="http://schemas.microsoft.com/office/2019/extlst" xmlns:r="http://schemas.openxmlformats.org/officeDocument/2006/relationships" xmlns:m="http://schemas.openxmlformats.org/officeDocument/2006/math" xmlns:v="urn:schemas-microsoft-com:vml" xmlns:wp14="http://schemas.microsoft.com/office/word/2010/wordprocessingDrawing" xmlns:wp="http://schemas.openxmlformats.org/drawingml/2006/wordprocessingDrawing" xmlns:w10="urn:schemas-microsoft-com:office:word" xmlns:w="http://schemas.openxmlformats.org/wordprocessingml/2006/main" xmlns:w14="http://schemas.microsoft.com/office/word/2010/wordml" xmlns:w15="http://schemas.microsoft.com/office/word/2012/wordml" xmlns:w16cex="http://schemas.microsoft.com/office/word/2018/wordml/cex" xmlns:w16cid="http://schemas.microsoft.com/office/word/2016/wordml/cid" xmlns:w16="http://schemas.microsoft.com/office/word/2018/wordml" xmlns:w16sdtdh="http://schemas.microsoft.com/office/word/2020/wordml/sdtdatahash" xmlns:w16se="http://schemas.microsoft.com/office/word/2015/wordml/symex" xmlns:wpg="http://schemas.microsoft.com/office/word/2010/wordprocessingGroup" xmlns:wpi="http://schemas.microsoft.com/office/word/2010/wordprocessingInk" xmlns:wne="http://schemas.microsoft.com/office/word/2006/wordml" xmlns:wps="http://schemas.microsoft.com/office/word/2010/wordprocessingShape" mc:Ignorable="w14 w15 w16se w16cid w16 w16cex w16sdtdh wp14">
+<w:numbering xmlns:wpc="http://schemas.microsoft.com/office/word/2010/wordprocessingCanvas" xmlns:cx="http://schemas.microsoft.com/office/drawing/2014/chartex" xmlns:cx1="http://schemas.microsoft.com/office/drawing/2015/9/8/chartex" xmlns:cx2="http://schemas.microsoft.com/office/drawing/2015/10/21/chartex" xmlns:cx3="http://schemas.microsoft.com/office/drawing/2016/5/9/chartex" xmlns:cx4="http://schemas.microsoft.com/office/drawing/2016/5/10/chartex" xmlns:cx5="http://schemas.microsoft.com/office/drawing/2016/5/11/chartex" xmlns:cx6="http://schemas.microsoft.com/office/drawing/2016/5/12/chartex" xmlns:cx7="http://schemas.microsoft.com/office/drawing/2016/5/13/chartex" xmlns:cx8="http://schemas.microsoft.com/office/drawing/2016/5/14/chartex" xmlns:mc="http://schemas.openxmlformats.org/markup-compatibility/2006" xmlns:aink="http://schemas.microsoft.com/office/drawing/2016/ink" xmlns:am3d="http://schemas.microsoft.com/office/drawing/2017/model3d" xmlns:o="urn:schemas-microsoft-com:office:office" xmlns:r="http://schemas.openxmlformats.org/officeDocument/2006/relationships" xmlns:m="http://schemas.openxmlformats.org/officeDocument/2006/math" xmlns:v="urn:schemas-microsoft-com:vml" xmlns:wp14="http://schemas.microsoft.com/office/word/2010/wordprocessingDrawing" xmlns:wp="http://schemas.openxmlformats.org/drawingml/2006/wordprocessingDrawing" xmlns:w10="urn:schemas-microsoft-com:office:word" xmlns:w="http://schemas.openxmlformats.org/wordprocessingml/2006/main" xmlns:w14="http://schemas.microsoft.com/office/word/2010/wordml" xmlns:w15="http://schemas.microsoft.com/office/word/2012/wordml" xmlns:w16cex="http://schemas.microsoft.com/office/word/2018/wordml/cex" xmlns:w16cid="http://schemas.microsoft.com/office/word/2016/wordml/cid" xmlns:w16="http://schemas.microsoft.com/office/word/2018/wordml" xmlns:w16se="http://schemas.microsoft.com/office/word/2015/wordml/symex" xmlns:wpg="http://schemas.microsoft.com/office/word/2010/wordprocessingGroup" xmlns:wpi="http://schemas.microsoft.com/office/word/2010/wordprocessingInk" xmlns:wne="http://schemas.microsoft.com/office/word/2006/wordml" xmlns:wps="http://schemas.microsoft.com/office/word/2010/wordprocessingShape" mc:Ignorable="w14 w15 w16se w16cid w16 w16cex wp14">
   <w:abstractNum w:abstractNumId="0" w15:restartNumberingAfterBreak="0">
     <w:nsid w:val="028026D7"/>
     <w:multiLevelType w:val="hybridMultilevel"/>
@@ -9772,107 +9826,107 @@
       </w:rPr>
     </w:lvl>
   </w:abstractNum>
-  <w:num w:numId="1" w16cid:durableId="1064526326">
+  <w:num w:numId="1">
     <w:abstractNumId w:val="3"/>
   </w:num>
-  <w:num w:numId="2" w16cid:durableId="2085564608">
+  <w:num w:numId="2">
     <w:abstractNumId w:val="6"/>
   </w:num>
-  <w:num w:numId="3" w16cid:durableId="1543519311">
+  <w:num w:numId="3">
     <w:abstractNumId w:val="17"/>
   </w:num>
-  <w:num w:numId="4" w16cid:durableId="636957328">
+  <w:num w:numId="4">
     <w:abstractNumId w:val="9"/>
   </w:num>
-  <w:num w:numId="5" w16cid:durableId="1746802765">
+  <w:num w:numId="5">
     <w:abstractNumId w:val="13"/>
   </w:num>
-  <w:num w:numId="6" w16cid:durableId="556236550">
+  <w:num w:numId="6">
     <w:abstractNumId w:val="20"/>
   </w:num>
-  <w:num w:numId="7" w16cid:durableId="1206603861">
+  <w:num w:numId="7">
     <w:abstractNumId w:val="10"/>
   </w:num>
-  <w:num w:numId="8" w16cid:durableId="406804670">
+  <w:num w:numId="8">
     <w:abstractNumId w:val="4"/>
   </w:num>
-  <w:num w:numId="9" w16cid:durableId="612245237">
+  <w:num w:numId="9">
     <w:abstractNumId w:val="11"/>
   </w:num>
-  <w:num w:numId="10" w16cid:durableId="1130780527">
+  <w:num w:numId="10">
     <w:abstractNumId w:val="14"/>
   </w:num>
-  <w:num w:numId="11" w16cid:durableId="889002064">
+  <w:num w:numId="11">
     <w:abstractNumId w:val="2"/>
   </w:num>
-  <w:num w:numId="12" w16cid:durableId="892160595">
+  <w:num w:numId="12">
     <w:abstractNumId w:val="5"/>
   </w:num>
-  <w:num w:numId="13" w16cid:durableId="438522792">
+  <w:num w:numId="13">
     <w:abstractNumId w:val="1"/>
   </w:num>
-  <w:num w:numId="14" w16cid:durableId="1490755849">
+  <w:num w:numId="14">
     <w:abstractNumId w:val="0"/>
   </w:num>
-  <w:num w:numId="15" w16cid:durableId="1589271190">
+  <w:num w:numId="15">
     <w:abstractNumId w:val="6"/>
   </w:num>
-  <w:num w:numId="16" w16cid:durableId="1377970144">
+  <w:num w:numId="16">
     <w:abstractNumId w:val="3"/>
   </w:num>
-  <w:num w:numId="17" w16cid:durableId="377248020">
+  <w:num w:numId="17">
     <w:abstractNumId w:val="3"/>
   </w:num>
-  <w:num w:numId="18" w16cid:durableId="108011333">
+  <w:num w:numId="18">
     <w:abstractNumId w:val="3"/>
   </w:num>
-  <w:num w:numId="19" w16cid:durableId="1310745580">
+  <w:num w:numId="19">
     <w:abstractNumId w:val="3"/>
   </w:num>
-  <w:num w:numId="20" w16cid:durableId="1494833933">
+  <w:num w:numId="20">
     <w:abstractNumId w:val="19"/>
   </w:num>
-  <w:num w:numId="21" w16cid:durableId="964392029">
+  <w:num w:numId="21">
     <w:abstractNumId w:val="3"/>
   </w:num>
-  <w:num w:numId="22" w16cid:durableId="1564751548">
+  <w:num w:numId="22">
     <w:abstractNumId w:val="3"/>
   </w:num>
-  <w:num w:numId="23" w16cid:durableId="14503489">
+  <w:num w:numId="23">
     <w:abstractNumId w:val="6"/>
   </w:num>
-  <w:num w:numId="24" w16cid:durableId="888229533">
+  <w:num w:numId="24">
     <w:abstractNumId w:val="6"/>
   </w:num>
-  <w:num w:numId="25" w16cid:durableId="975573730">
+  <w:num w:numId="25">
     <w:abstractNumId w:val="6"/>
   </w:num>
-  <w:num w:numId="26" w16cid:durableId="1752116028">
+  <w:num w:numId="26">
     <w:abstractNumId w:val="8"/>
   </w:num>
-  <w:num w:numId="27" w16cid:durableId="1066492290">
+  <w:num w:numId="27">
     <w:abstractNumId w:val="7"/>
   </w:num>
-  <w:num w:numId="28" w16cid:durableId="1823694513">
+  <w:num w:numId="28">
     <w:abstractNumId w:val="16"/>
   </w:num>
-  <w:num w:numId="29" w16cid:durableId="445318542">
+  <w:num w:numId="29">
     <w:abstractNumId w:val="21"/>
   </w:num>
-  <w:num w:numId="30" w16cid:durableId="1573928838">
+  <w:num w:numId="30">
     <w:abstractNumId w:val="12"/>
   </w:num>
-  <w:num w:numId="31" w16cid:durableId="599801405">
+  <w:num w:numId="31">
     <w:abstractNumId w:val="15"/>
   </w:num>
-  <w:num w:numId="32" w16cid:durableId="839082828">
+  <w:num w:numId="32">
     <w:abstractNumId w:val="18"/>
   </w:num>
 </w:numbering>
 </file>
 
 <file path=word/styles.xml><?xml version="1.0" encoding="utf-8"?>
-<w:styles xmlns:mc="http://schemas.openxmlformats.org/markup-compatibility/2006" xmlns:r="http://schemas.openxmlformats.org/officeDocument/2006/relationships" xmlns:w="http://schemas.openxmlformats.org/wordprocessingml/2006/main" xmlns:w14="http://schemas.microsoft.com/office/word/2010/wordml" xmlns:w15="http://schemas.microsoft.com/office/word/2012/wordml" xmlns:w16cex="http://schemas.microsoft.com/office/word/2018/wordml/cex" xmlns:w16cid="http://schemas.microsoft.com/office/word/2016/wordml/cid" xmlns:w16="http://schemas.microsoft.com/office/word/2018/wordml" xmlns:w16sdtdh="http://schemas.microsoft.com/office/word/2020/wordml/sdtdatahash" xmlns:w16se="http://schemas.microsoft.com/office/word/2015/wordml/symex" mc:Ignorable="w14 w15 w16se w16cid w16 w16cex w16sdtdh">
+<w:styles xmlns:mc="http://schemas.openxmlformats.org/markup-compatibility/2006" xmlns:r="http://schemas.openxmlformats.org/officeDocument/2006/relationships" xmlns:w="http://schemas.openxmlformats.org/wordprocessingml/2006/main" xmlns:w14="http://schemas.microsoft.com/office/word/2010/wordml" xmlns:w15="http://schemas.microsoft.com/office/word/2012/wordml" xmlns:w16cex="http://schemas.microsoft.com/office/word/2018/wordml/cex" xmlns:w16cid="http://schemas.microsoft.com/office/word/2016/wordml/cid" xmlns:w16="http://schemas.microsoft.com/office/word/2018/wordml" xmlns:w16se="http://schemas.microsoft.com/office/word/2015/wordml/symex" mc:Ignorable="w14 w15 w16se w16cid w16 w16cex">
   <w:docDefaults>
     <w:rPrDefault>
       <w:rPr>

</xml_diff>